<commit_message>
Implement the throttle-n-brake and neutral
</commit_message>
<xml_diff>
--- a/assets/guide.docx
+++ b/assets/guide.docx
@@ -1,6 +1,6 @@
 
 <file path=word/document.xml><?xml version="1.0" encoding="utf-8"?>
-<w:document xmlns:wpc="http://schemas.microsoft.com/office/word/2010/wordprocessingCanvas" xmlns:cx="http://schemas.microsoft.com/office/drawing/2014/chartex" xmlns:cx1="http://schemas.microsoft.com/office/drawing/2015/9/8/chartex" xmlns:cx2="http://schemas.microsoft.com/office/drawing/2015/10/21/chartex" xmlns:cx3="http://schemas.microsoft.com/office/drawing/2016/5/9/chartex" xmlns:cx4="http://schemas.microsoft.com/office/drawing/2016/5/10/chartex" xmlns:cx5="http://schemas.microsoft.com/office/drawing/2016/5/11/chartex" xmlns:cx6="http://schemas.microsoft.com/office/drawing/2016/5/12/chartex" xmlns:cx7="http://schemas.microsoft.com/office/drawing/2016/5/13/chartex" xmlns:cx8="http://schemas.microsoft.com/office/drawing/2016/5/14/chartex" xmlns:mc="http://schemas.openxmlformats.org/markup-compatibility/2006" xmlns:aink="http://schemas.microsoft.com/office/drawing/2016/ink" xmlns:am3d="http://schemas.microsoft.com/office/drawing/2017/model3d" xmlns:o="urn:schemas-microsoft-com:office:office" xmlns:r="http://schemas.openxmlformats.org/officeDocument/2006/relationships" xmlns:m="http://schemas.openxmlformats.org/officeDocument/2006/math" xmlns:v="urn:schemas-microsoft-com:vml" xmlns:wp14="http://schemas.microsoft.com/office/word/2010/wordprocessingDrawing" xmlns:wp="http://schemas.openxmlformats.org/drawingml/2006/wordprocessingDrawing" xmlns:w10="urn:schemas-microsoft-com:office:word" xmlns:w="http://schemas.openxmlformats.org/wordprocessingml/2006/main" xmlns:w14="http://schemas.microsoft.com/office/word/2010/wordml" xmlns:w15="http://schemas.microsoft.com/office/word/2012/wordml" xmlns:w16cid="http://schemas.microsoft.com/office/word/2016/wordml/cid" xmlns:w16se="http://schemas.microsoft.com/office/word/2015/wordml/symex" xmlns:wpg="http://schemas.microsoft.com/office/word/2010/wordprocessingGroup" xmlns:wpi="http://schemas.microsoft.com/office/word/2010/wordprocessingInk" xmlns:wne="http://schemas.microsoft.com/office/word/2006/wordml" xmlns:wps="http://schemas.microsoft.com/office/word/2010/wordprocessingShape" mc:Ignorable="w14 w15 w16se w16cid wp14">
+<w:document xmlns:wpc="http://schemas.microsoft.com/office/word/2010/wordprocessingCanvas" xmlns:cx="http://schemas.microsoft.com/office/drawing/2014/chartex" xmlns:cx1="http://schemas.microsoft.com/office/drawing/2015/9/8/chartex" xmlns:mc="http://schemas.openxmlformats.org/markup-compatibility/2006" xmlns:o="urn:schemas-microsoft-com:office:office" xmlns:r="http://schemas.openxmlformats.org/officeDocument/2006/relationships" xmlns:m="http://schemas.openxmlformats.org/officeDocument/2006/math" xmlns:v="urn:schemas-microsoft-com:vml" xmlns:wp14="http://schemas.microsoft.com/office/word/2010/wordprocessingDrawing" xmlns:wp="http://schemas.openxmlformats.org/drawingml/2006/wordprocessingDrawing" xmlns:w10="urn:schemas-microsoft-com:office:word" xmlns:w="http://schemas.openxmlformats.org/wordprocessingml/2006/main" xmlns:w14="http://schemas.microsoft.com/office/word/2010/wordml" xmlns:w15="http://schemas.microsoft.com/office/word/2012/wordml" xmlns:w16se="http://schemas.microsoft.com/office/word/2015/wordml/symex" xmlns:wpg="http://schemas.microsoft.com/office/word/2010/wordprocessingGroup" xmlns:wpi="http://schemas.microsoft.com/office/word/2010/wordprocessingInk" xmlns:wne="http://schemas.microsoft.com/office/word/2006/wordml" xmlns:wps="http://schemas.microsoft.com/office/word/2010/wordprocessingShape" mc:Ignorable="w14 w15 w16se wp14">
   <w:body>
     <w:p>
       <w:pPr>
@@ -114,11 +114,24 @@
       </w:r>
       <w:proofErr w:type="spellStart"/>
       <w:r>
-        <w:t>server_ip:port</w:t>
-      </w:r>
-      <w:proofErr w:type="spellEnd"/>
-      <w:r>
-        <w:t xml:space="preserve">). At the bottom of the dialog there will be an </w:t>
+        <w:t>server_ip</w:t>
+      </w:r>
+      <w:proofErr w:type="gramStart"/>
+      <w:r>
+        <w:t>:port</w:t>
+      </w:r>
+      <w:proofErr w:type="spellEnd"/>
+      <w:proofErr w:type="gramEnd"/>
+      <w:r>
+        <w:t xml:space="preserve">). At the bottom of the </w:t>
+      </w:r>
+      <w:proofErr w:type="gramStart"/>
+      <w:r>
+        <w:t>dialog</w:t>
+      </w:r>
+      <w:proofErr w:type="gramEnd"/>
+      <w:r>
+        <w:t xml:space="preserve"> there will be an </w:t>
       </w:r>
       <w:r>
         <w:rPr>
@@ -164,9 +177,14 @@
       </w:r>
       <w:proofErr w:type="spellStart"/>
       <w:r>
-        <w:t>server_ip:port</w:t>
-      </w:r>
-      <w:proofErr w:type="spellEnd"/>
+        <w:t>server_ip</w:t>
+      </w:r>
+      <w:proofErr w:type="gramStart"/>
+      <w:r>
+        <w:t>:port</w:t>
+      </w:r>
+      <w:proofErr w:type="spellEnd"/>
+      <w:proofErr w:type="gramEnd"/>
       <w:r>
         <w:t>/</w:t>
       </w:r>
@@ -195,13 +213,27 @@
         <w:rPr>
           <w:rFonts w:cs="Calibri"/>
         </w:rPr>
-        <w:t>)”. The server will respond back with a message (“OK”). After a successful handshake the engine start-n-stop will change state icon but if the handshake was unsuccessful a toast message will inform the user about the error. The “</w:t>
-      </w:r>
-      <w:proofErr w:type="spellStart"/>
+        <w:t xml:space="preserve">)”. The server will respond back with a message (“OK”). After a successful </w:t>
+      </w:r>
+      <w:proofErr w:type="gramStart"/>
       <w:r>
         <w:rPr>
           <w:rFonts w:cs="Calibri"/>
         </w:rPr>
+        <w:t>handshake</w:t>
+      </w:r>
+      <w:proofErr w:type="gramEnd"/>
+      <w:r>
+        <w:rPr>
+          <w:rFonts w:cs="Calibri"/>
+        </w:rPr>
+        <w:t xml:space="preserve"> the engine start-n-stop will change state icon but if the handshake was unsuccessful a toast message will inform the user about the error. The “</w:t>
+      </w:r>
+      <w:proofErr w:type="spellStart"/>
+      <w:r>
+        <w:rPr>
+          <w:rFonts w:cs="Calibri"/>
+        </w:rPr>
         <w:t>server_ip</w:t>
       </w:r>
       <w:proofErr w:type="spellEnd"/>
@@ -223,7 +255,21 @@
         <w:rPr>
           <w:rFonts w:cs="Calibri"/>
         </w:rPr>
-        <w:t>” will be update from null and -1 to the correct values.</w:t>
+        <w:t xml:space="preserve">” will be update from null and </w:t>
+      </w:r>
+      <w:proofErr w:type="gramStart"/>
+      <w:r>
+        <w:rPr>
+          <w:rFonts w:cs="Calibri"/>
+        </w:rPr>
+        <w:t>-1</w:t>
+      </w:r>
+      <w:proofErr w:type="gramEnd"/>
+      <w:r>
+        <w:rPr>
+          <w:rFonts w:cs="Calibri"/>
+        </w:rPr>
+        <w:t xml:space="preserve"> to the correct values.</w:t>
       </w:r>
     </w:p>
     <w:p>
@@ -260,6 +306,7 @@
         <w:t>The server will listen for calls “</w:t>
       </w:r>
       <w:proofErr w:type="spellStart"/>
+      <w:proofErr w:type="gramStart"/>
       <w:r>
         <w:t>EngineSystem.handshake</w:t>
       </w:r>
@@ -268,6 +315,7 @@
         <w:t>(</w:t>
       </w:r>
       <w:proofErr w:type="spellStart"/>
+      <w:proofErr w:type="gramEnd"/>
       <w:r>
         <w:t>nanohttp_client_ip</w:t>
       </w:r>
@@ -281,7 +329,15 @@
       </w:r>
       <w:proofErr w:type="spellEnd"/>
       <w:r>
-        <w:t>)” from clients. In case this method doesn’t receive any arguments the default will be “</w:t>
+        <w:t xml:space="preserve">)” from clients. In case this method </w:t>
+      </w:r>
+      <w:proofErr w:type="gramStart"/>
+      <w:r>
+        <w:t>doesn’t</w:t>
+      </w:r>
+      <w:proofErr w:type="gramEnd"/>
+      <w:r>
+        <w:t xml:space="preserve"> receive any arguments the default will be “</w:t>
       </w:r>
       <w:proofErr w:type="spellStart"/>
       <w:r>
@@ -313,12 +369,17 @@
         <w:t>Server will call hardware method “</w:t>
       </w:r>
       <w:proofErr w:type="spellStart"/>
+      <w:proofErr w:type="gramStart"/>
       <w:r>
         <w:t>car.controllers.basic.EngineImpl.start</w:t>
       </w:r>
       <w:proofErr w:type="spellEnd"/>
       <w:r>
-        <w:t xml:space="preserve">()” to initialize </w:t>
+        <w:t>(</w:t>
+      </w:r>
+      <w:proofErr w:type="gramEnd"/>
+      <w:r>
+        <w:t xml:space="preserve">)” to initialize </w:t>
       </w:r>
       <w:proofErr w:type="spellStart"/>
       <w:r>
@@ -379,7 +440,23 @@
           <w:i/>
           <w:iCs/>
         </w:rPr>
-        <w:t>) has successfully been initialized.</w:t>
+        <w:t xml:space="preserve">) </w:t>
+      </w:r>
+      <w:proofErr w:type="gramStart"/>
+      <w:r>
+        <w:rPr>
+          <w:i/>
+          <w:iCs/>
+        </w:rPr>
+        <w:t>has successfully been initialized</w:t>
+      </w:r>
+      <w:proofErr w:type="gramEnd"/>
+      <w:r>
+        <w:rPr>
+          <w:i/>
+          <w:iCs/>
+        </w:rPr>
+        <w:t>.</w:t>
       </w:r>
     </w:p>
     <w:p>
@@ -446,6 +523,7 @@
         <w:t xml:space="preserve"> (Future-Callable?) in order to wait for a while for "</w:t>
       </w:r>
       <w:proofErr w:type="spellStart"/>
+      <w:proofErr w:type="gramStart"/>
       <w:r>
         <w:rPr>
           <w:strike/>
@@ -457,7 +535,28 @@
         <w:rPr>
           <w:strike/>
         </w:rPr>
-        <w:t>()” to finish and get it’s result (Pair). The “handshake(...)” method will return the String part of the Pair.</w:t>
+        <w:t>(</w:t>
+      </w:r>
+      <w:proofErr w:type="gramEnd"/>
+      <w:r>
+        <w:rPr>
+          <w:strike/>
+        </w:rPr>
+        <w:t>)” to finish and get it’s result (Pair). The “</w:t>
+      </w:r>
+      <w:proofErr w:type="gramStart"/>
+      <w:r>
+        <w:rPr>
+          <w:strike/>
+        </w:rPr>
+        <w:t>handshake(</w:t>
+      </w:r>
+      <w:proofErr w:type="gramEnd"/>
+      <w:r>
+        <w:rPr>
+          <w:strike/>
+        </w:rPr>
+        <w:t>...)” method will return the String part of the Pair.</w:t>
       </w:r>
       <w:r>
         <w:t xml:space="preserve"> ‎</w:t>
@@ -502,12 +601,17 @@
         <w:t xml:space="preserve"> for a, by default, sequentially execution? The “</w:t>
       </w:r>
       <w:proofErr w:type="spellStart"/>
+      <w:proofErr w:type="gramStart"/>
       <w:r>
         <w:t>car.controllers.basic.EngineImpl.start</w:t>
       </w:r>
       <w:proofErr w:type="spellEnd"/>
       <w:r>
-        <w:t>()” will be called sequentially by default!</w:t>
+        <w:t>(</w:t>
+      </w:r>
+      <w:proofErr w:type="gramEnd"/>
+      <w:r>
+        <w:t>)” will be called sequentially by default!</w:t>
       </w:r>
     </w:p>
     <w:p>
@@ -549,7 +653,15 @@
       </w:r>
       <w:proofErr w:type="spellEnd"/>
       <w:r>
-        <w:t>” with 2 methods “Pair start()” and “Pair stop()”. Singleton “</w:t>
+        <w:t xml:space="preserve">” with 2 methods “Pair </w:t>
+      </w:r>
+      <w:proofErr w:type="gramStart"/>
+      <w:r>
+        <w:t>start(</w:t>
+      </w:r>
+      <w:proofErr w:type="gramEnd"/>
+      <w:r>
+        <w:t>)” and “Pair stop()”. Singleton “</w:t>
       </w:r>
       <w:proofErr w:type="spellStart"/>
       <w:r>
@@ -557,7 +669,15 @@
       </w:r>
       <w:proofErr w:type="spellEnd"/>
       <w:r>
-        <w:t>” will inherit from “Engine” will be singleton class. Here will discuss “start()” method.</w:t>
+        <w:t>” will inherit from “Engine” will be singleton class. Here will discuss “</w:t>
+      </w:r>
+      <w:proofErr w:type="gramStart"/>
+      <w:r>
+        <w:t>start(</w:t>
+      </w:r>
+      <w:proofErr w:type="gramEnd"/>
+      <w:r>
+        <w:t>)” method.</w:t>
       </w:r>
     </w:p>
     <w:p>
@@ -580,23 +700,23 @@
           <w:i/>
           <w:iCs/>
         </w:rPr>
-        <w:t>How about instead of functions “start()/stop()” to replace them with a “</w:t>
-      </w:r>
-      <w:proofErr w:type="spellStart"/>
+        <w:t>How about instead of functions “</w:t>
+      </w:r>
+      <w:proofErr w:type="gramStart"/>
       <w:r>
         <w:rPr>
           <w:i/>
           <w:iCs/>
         </w:rPr>
-        <w:t>boolean</w:t>
-      </w:r>
-      <w:proofErr w:type="spellEnd"/>
+        <w:t>start(</w:t>
+      </w:r>
+      <w:proofErr w:type="gramEnd"/>
       <w:r>
         <w:rPr>
           <w:i/>
           <w:iCs/>
         </w:rPr>
-        <w:t xml:space="preserve"> </w:t>
+        <w:t>)/stop()” to replace them with a “</w:t>
       </w:r>
       <w:proofErr w:type="spellStart"/>
       <w:r>
@@ -604,7 +724,7 @@
           <w:i/>
           <w:iCs/>
         </w:rPr>
-        <w:t>var</w:t>
+        <w:t>boolean</w:t>
       </w:r>
       <w:proofErr w:type="spellEnd"/>
       <w:r>
@@ -612,43 +732,59 @@
           <w:i/>
           <w:iCs/>
         </w:rPr>
-        <w:t>”?</w:t>
-      </w:r>
-    </w:p>
-    <w:p>
-      <w:pPr>
-        <w:pStyle w:val="ImplementationGuideTextBody"/>
-        <w:numPr>
-          <w:ilvl w:val="1"/>
-          <w:numId w:val="3"/>
-        </w:numPr>
-        <w:ind w:left="0" w:firstLine="0"/>
+        <w:t xml:space="preserve"> </w:t>
+      </w:r>
+      <w:proofErr w:type="spellStart"/>
+      <w:r>
         <w:rPr>
           <w:i/>
           <w:iCs/>
         </w:rPr>
-      </w:pPr>
+        <w:t>var</w:t>
+      </w:r>
+      <w:proofErr w:type="spellEnd"/>
       <w:r>
         <w:rPr>
           <w:i/>
           <w:iCs/>
         </w:rPr>
-        <w:t xml:space="preserve">Maybe it would be better if “start” and “stop” methods have the working source at the interface. It would be more extendable when I would like to </w:t>
-      </w:r>
-      <w:proofErr w:type="spellStart"/>
-      <w:r>
+        <w:t>”?</w:t>
+      </w:r>
+    </w:p>
+    <w:p>
+      <w:pPr>
+        <w:pStyle w:val="ImplementationGuideTextBody"/>
+        <w:numPr>
+          <w:ilvl w:val="1"/>
+          <w:numId w:val="3"/>
+        </w:numPr>
+        <w:ind w:left="0" w:firstLine="0"/>
         <w:rPr>
           <w:i/>
           <w:iCs/>
         </w:rPr>
-        <w:t>initialiaze</w:t>
-      </w:r>
-      <w:proofErr w:type="spellEnd"/>
+      </w:pPr>
       <w:r>
         <w:rPr>
           <w:i/>
           <w:iCs/>
         </w:rPr>
+        <w:t xml:space="preserve">Maybe it would be better if “start” and “stop” methods have the working source at the interface. It would be more extendable when I would like to </w:t>
+      </w:r>
+      <w:proofErr w:type="spellStart"/>
+      <w:r>
+        <w:rPr>
+          <w:i/>
+          <w:iCs/>
+        </w:rPr>
+        <w:t>initialiaze</w:t>
+      </w:r>
+      <w:proofErr w:type="spellEnd"/>
+      <w:r>
+        <w:rPr>
+          <w:i/>
+          <w:iCs/>
+        </w:rPr>
         <w:t xml:space="preserve"> more GPIOs.</w:t>
       </w:r>
     </w:p>
@@ -662,7 +798,15 @@
         <w:ind w:left="0" w:firstLine="0"/>
       </w:pPr>
       <w:r>
-        <w:t xml:space="preserve">“Start()” method will initialize every pin I need (set mode = input/output, set every pin to 0, </w:t>
+        <w:t>“</w:t>
+      </w:r>
+      <w:proofErr w:type="gramStart"/>
+      <w:r>
+        <w:t>Start(</w:t>
+      </w:r>
+      <w:proofErr w:type="gramEnd"/>
+      <w:r>
+        <w:t xml:space="preserve">)” method will initialize every pin I need (set mode = input/output, set every pin to 0, </w:t>
       </w:r>
       <w:proofErr w:type="spellStart"/>
       <w:r>
@@ -678,7 +822,15 @@
       </w:r>
       <w:proofErr w:type="spellEnd"/>
       <w:r>
-        <w:t xml:space="preserve"> = true” (“true” means started, “false” means stopped). Then it will return a Pair&lt;String, Boolean&gt;(Pair(“OK” or </w:t>
+        <w:t xml:space="preserve"> = true” (“true” means started, “false” means stopped). Then it will return a Pair&lt;String, Boolean</w:t>
+      </w:r>
+      <w:proofErr w:type="gramStart"/>
+      <w:r>
+        <w:t>&gt;(</w:t>
+      </w:r>
+      <w:proofErr w:type="gramEnd"/>
+      <w:r>
+        <w:t xml:space="preserve">Pair(“OK” or </w:t>
       </w:r>
       <w:proofErr w:type="spellStart"/>
       <w:r>
@@ -715,6 +867,7 @@
           <w:rFonts w:ascii="Calibri" w:hAnsi="Calibri"/>
           <w:color w:val="007826"/>
         </w:rPr>
+        <w:lastRenderedPageBreak/>
         <w:t>Extras (DONE)</w:t>
       </w:r>
     </w:p>
@@ -728,7 +881,15 @@
         <w:ind w:left="0" w:firstLine="0"/>
       </w:pPr>
       <w:r>
-        <w:t>It also needs a function in the client which asks the server which asks the hardware if the engine has successfully started/stopped. The client will have a “</w:t>
+        <w:t xml:space="preserve">It also needs a function in the </w:t>
+      </w:r>
+      <w:proofErr w:type="gramStart"/>
+      <w:r>
+        <w:t>client which</w:t>
+      </w:r>
+      <w:proofErr w:type="gramEnd"/>
+      <w:r>
+        <w:t xml:space="preserve"> asks the server which asks the hardware if the engine has successfully started/stopped. The client will have a “</w:t>
       </w:r>
       <w:proofErr w:type="spellStart"/>
       <w:r>
@@ -744,15 +905,31 @@
       </w:r>
       <w:proofErr w:type="spellEnd"/>
       <w:r>
-        <w:t>” with a modified “get” function. This will call a server function “</w:t>
-      </w:r>
-      <w:proofErr w:type="spellStart"/>
-      <w:r>
-        <w:t>get_engine_state</w:t>
-      </w:r>
-      <w:proofErr w:type="spellEnd"/>
-      <w:r>
-        <w:t>()”. This function will be in the “</w:t>
+        <w:t xml:space="preserve">” with a modified “get” </w:t>
+      </w:r>
+      <w:proofErr w:type="gramStart"/>
+      <w:r>
+        <w:t>function</w:t>
+      </w:r>
+      <w:proofErr w:type="gramEnd"/>
+      <w:r>
+        <w:t>. This will call a server function “</w:t>
+      </w:r>
+      <w:proofErr w:type="spellStart"/>
+      <w:r>
+        <w:t>get_engine_</w:t>
+      </w:r>
+      <w:proofErr w:type="gramStart"/>
+      <w:r>
+        <w:t>state</w:t>
+      </w:r>
+      <w:proofErr w:type="spellEnd"/>
+      <w:r>
+        <w:t>(</w:t>
+      </w:r>
+      <w:proofErr w:type="gramEnd"/>
+      <w:r>
+        <w:t>)”. This function will be in the “</w:t>
       </w:r>
       <w:proofErr w:type="spellStart"/>
       <w:r>
@@ -839,7 +1016,21 @@
         <w:rPr>
           <w:rFonts w:ascii="Calibri" w:hAnsi="Calibri"/>
         </w:rPr>
-        <w:t xml:space="preserve">This action will be activated when the user long-clicks the engine stop </w:t>
+        <w:t xml:space="preserve">This action </w:t>
+      </w:r>
+      <w:proofErr w:type="gramStart"/>
+      <w:r>
+        <w:rPr>
+          <w:rFonts w:ascii="Calibri" w:hAnsi="Calibri"/>
+        </w:rPr>
+        <w:t>will be activated</w:t>
+      </w:r>
+      <w:proofErr w:type="gramEnd"/>
+      <w:r>
+        <w:rPr>
+          <w:rFonts w:ascii="Calibri" w:hAnsi="Calibri"/>
+        </w:rPr>
+        <w:t xml:space="preserve"> when the user long-clicks the engine stop </w:t>
       </w:r>
       <w:proofErr w:type="spellStart"/>
       <w:r>
@@ -877,6 +1068,7 @@
         <w:t>This action will executes client’s function “</w:t>
       </w:r>
       <w:proofErr w:type="spellStart"/>
+      <w:proofErr w:type="gramStart"/>
       <w:r>
         <w:rPr>
           <w:rFonts w:ascii="Calibri" w:hAnsi="Calibri"/>
@@ -888,21 +1080,42 @@
         <w:rPr>
           <w:rFonts w:ascii="Calibri" w:hAnsi="Calibri"/>
         </w:rPr>
-        <w:t>()”. This method will call server’s “</w:t>
-      </w:r>
-      <w:proofErr w:type="spellStart"/>
-      <w:r>
-        <w:rPr>
-          <w:rFonts w:ascii="Calibri" w:hAnsi="Calibri"/>
-        </w:rPr>
-        <w:t>stop_engine</w:t>
-      </w:r>
-      <w:proofErr w:type="spellEnd"/>
-      <w:r>
-        <w:rPr>
-          <w:rFonts w:ascii="Calibri" w:hAnsi="Calibri"/>
-        </w:rPr>
-        <w:t>()” function and will wait for a termination signal (like in “</w:t>
+        <w:t>(</w:t>
+      </w:r>
+      <w:proofErr w:type="gramEnd"/>
+      <w:r>
+        <w:rPr>
+          <w:rFonts w:ascii="Calibri" w:hAnsi="Calibri"/>
+        </w:rPr>
+        <w:t>)”. This method will call server’s “</w:t>
+      </w:r>
+      <w:proofErr w:type="spellStart"/>
+      <w:r>
+        <w:rPr>
+          <w:rFonts w:ascii="Calibri" w:hAnsi="Calibri"/>
+        </w:rPr>
+        <w:t>stop_</w:t>
+      </w:r>
+      <w:proofErr w:type="gramStart"/>
+      <w:r>
+        <w:rPr>
+          <w:rFonts w:ascii="Calibri" w:hAnsi="Calibri"/>
+        </w:rPr>
+        <w:t>engine</w:t>
+      </w:r>
+      <w:proofErr w:type="spellEnd"/>
+      <w:r>
+        <w:rPr>
+          <w:rFonts w:ascii="Calibri" w:hAnsi="Calibri"/>
+        </w:rPr>
+        <w:t>(</w:t>
+      </w:r>
+      <w:proofErr w:type="gramEnd"/>
+      <w:r>
+        <w:rPr>
+          <w:rFonts w:ascii="Calibri" w:hAnsi="Calibri"/>
+        </w:rPr>
+        <w:t>)” function and will wait for a termination signal (like in “</w:t>
       </w:r>
       <w:proofErr w:type="spellStart"/>
       <w:r>
@@ -997,6 +1210,7 @@
         <w:t>The server’s function “</w:t>
       </w:r>
       <w:proofErr w:type="spellStart"/>
+      <w:proofErr w:type="gramStart"/>
       <w:r>
         <w:rPr>
           <w:rFonts w:ascii="Calibri" w:hAnsi="Calibri"/>
@@ -1008,7 +1222,14 @@
         <w:rPr>
           <w:rFonts w:ascii="Calibri" w:hAnsi="Calibri"/>
         </w:rPr>
-        <w:t xml:space="preserve">()” will call “ </w:t>
+        <w:t>(</w:t>
+      </w:r>
+      <w:proofErr w:type="gramEnd"/>
+      <w:r>
+        <w:rPr>
+          <w:rFonts w:ascii="Calibri" w:hAnsi="Calibri"/>
+        </w:rPr>
+        <w:t xml:space="preserve">)” will call “ </w:t>
       </w:r>
       <w:proofErr w:type="spellStart"/>
       <w:r>
@@ -1054,12 +1275,25 @@
         <w:t>The function “</w:t>
       </w:r>
       <w:proofErr w:type="spellStart"/>
+      <w:proofErr w:type="gramStart"/>
       <w:r>
         <w:t>EngineImpl.stop</w:t>
       </w:r>
       <w:proofErr w:type="spellEnd"/>
       <w:r>
-        <w:t xml:space="preserve">()” will shutdown, </w:t>
+        <w:t>(</w:t>
+      </w:r>
+      <w:proofErr w:type="gramEnd"/>
+      <w:r>
+        <w:t xml:space="preserve">)” will </w:t>
+      </w:r>
+      <w:proofErr w:type="spellStart"/>
+      <w:r>
+        <w:t>shutdown</w:t>
+      </w:r>
+      <w:proofErr w:type="spellEnd"/>
+      <w:r>
+        <w:t xml:space="preserve">, </w:t>
       </w:r>
       <w:proofErr w:type="spellStart"/>
       <w:r>
@@ -1096,23 +1330,23 @@
           <w:i/>
           <w:iCs/>
         </w:rPr>
-        <w:t>How about instead of functions “start()/stop()” to replace them with a “</w:t>
-      </w:r>
-      <w:proofErr w:type="spellStart"/>
+        <w:t>How about instead of functions “</w:t>
+      </w:r>
+      <w:proofErr w:type="gramStart"/>
       <w:r>
         <w:rPr>
           <w:i/>
           <w:iCs/>
         </w:rPr>
-        <w:t>boolean</w:t>
-      </w:r>
-      <w:proofErr w:type="spellEnd"/>
+        <w:t>start(</w:t>
+      </w:r>
+      <w:proofErr w:type="gramEnd"/>
       <w:r>
         <w:rPr>
           <w:i/>
           <w:iCs/>
         </w:rPr>
-        <w:t xml:space="preserve"> </w:t>
+        <w:t>)/stop()” to replace them with a “</w:t>
       </w:r>
       <w:proofErr w:type="spellStart"/>
       <w:r>
@@ -1120,7 +1354,7 @@
           <w:i/>
           <w:iCs/>
         </w:rPr>
-        <w:t>var</w:t>
+        <w:t>boolean</w:t>
       </w:r>
       <w:proofErr w:type="spellEnd"/>
       <w:r>
@@ -1128,6 +1362,22 @@
           <w:i/>
           <w:iCs/>
         </w:rPr>
+        <w:t xml:space="preserve"> </w:t>
+      </w:r>
+      <w:proofErr w:type="spellStart"/>
+      <w:r>
+        <w:rPr>
+          <w:i/>
+          <w:iCs/>
+        </w:rPr>
+        <w:t>var</w:t>
+      </w:r>
+      <w:proofErr w:type="spellEnd"/>
+      <w:r>
+        <w:rPr>
+          <w:i/>
+          <w:iCs/>
+        </w:rPr>
         <w:t>”?</w:t>
       </w:r>
     </w:p>
@@ -1162,7 +1412,31 @@
         <w:pStyle w:val="ImplementationGuideTextBody"/>
       </w:pPr>
       <w:r>
-        <w:t>The values which are sent and applied must be tested. The values applied are not correct at the moment because for example 0/100 values at parking brake and handbrake should not be applied at the real world. 0 will be fast brake and 100 will be full throttle, this means when I release the parking brake full throttle will be applied, which obviously is not correct. I have to find the perfect value in which the car is in neutral.</w:t>
+        <w:t xml:space="preserve">The </w:t>
+      </w:r>
+      <w:proofErr w:type="gramStart"/>
+      <w:r>
+        <w:t>values which are sent and applied</w:t>
+      </w:r>
+      <w:proofErr w:type="gramEnd"/>
+      <w:r>
+        <w:t xml:space="preserve"> must be tested. The values applied are not correct </w:t>
+      </w:r>
+      <w:proofErr w:type="gramStart"/>
+      <w:r>
+        <w:t>at the moment</w:t>
+      </w:r>
+      <w:proofErr w:type="gramEnd"/>
+      <w:r>
+        <w:t xml:space="preserve"> because for example 0/100 values at parking brake and handbrake should not be applied at the real world. </w:t>
+      </w:r>
+      <w:proofErr w:type="gramStart"/>
+      <w:r>
+        <w:t>0</w:t>
+      </w:r>
+      <w:proofErr w:type="gramEnd"/>
+      <w:r>
+        <w:t xml:space="preserve"> will be fast brake and 100 will be full throttle, this means when I release the parking brake full throttle will be applied, which obviously is not correct. I have to find the perfect value in which the car is in neutral.</w:t>
       </w:r>
     </w:p>
     <w:p>
@@ -1225,7 +1499,21 @@
         <w:rPr>
           <w:rFonts w:ascii="Calibri" w:hAnsi="Calibri"/>
         </w:rPr>
-        <w:t xml:space="preserve">Parking brake will be activated with long-click at the </w:t>
+        <w:t xml:space="preserve">Parking brake </w:t>
+      </w:r>
+      <w:proofErr w:type="gramStart"/>
+      <w:r>
+        <w:rPr>
+          <w:rFonts w:ascii="Calibri" w:hAnsi="Calibri"/>
+        </w:rPr>
+        <w:t>will be activated</w:t>
+      </w:r>
+      <w:proofErr w:type="gramEnd"/>
+      <w:r>
+        <w:rPr>
+          <w:rFonts w:ascii="Calibri" w:hAnsi="Calibri"/>
+        </w:rPr>
+        <w:t xml:space="preserve"> with long-click at the </w:t>
       </w:r>
       <w:proofErr w:type="spellStart"/>
       <w:r>
@@ -1239,7 +1527,21 @@
         <w:rPr>
           <w:rFonts w:ascii="Calibri" w:hAnsi="Calibri"/>
         </w:rPr>
-        <w:t xml:space="preserve">. Parking brake will be deactivated the same way. Handbrake is another </w:t>
+        <w:t xml:space="preserve">. Parking brake </w:t>
+      </w:r>
+      <w:proofErr w:type="gramStart"/>
+      <w:r>
+        <w:rPr>
+          <w:rFonts w:ascii="Calibri" w:hAnsi="Calibri"/>
+        </w:rPr>
+        <w:t>will be deactivated</w:t>
+      </w:r>
+      <w:proofErr w:type="gramEnd"/>
+      <w:r>
+        <w:rPr>
+          <w:rFonts w:ascii="Calibri" w:hAnsi="Calibri"/>
+        </w:rPr>
+        <w:t xml:space="preserve"> the same way. Handbrake is another </w:t>
       </w:r>
       <w:proofErr w:type="spellStart"/>
       <w:r>
@@ -1253,7 +1555,21 @@
         <w:rPr>
           <w:rFonts w:ascii="Calibri" w:hAnsi="Calibri"/>
         </w:rPr>
-        <w:t xml:space="preserve"> and it will not be discussed here.</w:t>
+        <w:t xml:space="preserve"> and it </w:t>
+      </w:r>
+      <w:proofErr w:type="gramStart"/>
+      <w:r>
+        <w:rPr>
+          <w:rFonts w:ascii="Calibri" w:hAnsi="Calibri"/>
+        </w:rPr>
+        <w:t>will not be discussed</w:t>
+      </w:r>
+      <w:proofErr w:type="gramEnd"/>
+      <w:r>
+        <w:rPr>
+          <w:rFonts w:ascii="Calibri" w:hAnsi="Calibri"/>
+        </w:rPr>
+        <w:t xml:space="preserve"> here.</w:t>
       </w:r>
     </w:p>
     <w:p>
@@ -1274,6 +1590,7 @@
         <w:rPr>
           <w:rFonts w:ascii="Calibri" w:hAnsi="Calibri"/>
         </w:rPr>
+        <w:lastRenderedPageBreak/>
         <w:t xml:space="preserve">When the user long-clicks this </w:t>
       </w:r>
       <w:proofErr w:type="spellStart"/>
@@ -1291,6 +1608,7 @@
         <w:t xml:space="preserve"> the “</w:t>
       </w:r>
       <w:proofErr w:type="spellStart"/>
+      <w:proofErr w:type="gramStart"/>
       <w:r>
         <w:rPr>
           <w:rFonts w:ascii="Calibri" w:hAnsi="Calibri"/>
@@ -1302,7 +1620,14 @@
         <w:rPr>
           <w:rFonts w:ascii="Calibri" w:hAnsi="Calibri"/>
         </w:rPr>
-        <w:t>(state=true/false)” at the “.</w:t>
+        <w:t>(</w:t>
+      </w:r>
+      <w:proofErr w:type="gramEnd"/>
+      <w:r>
+        <w:rPr>
+          <w:rFonts w:ascii="Calibri" w:hAnsi="Calibri"/>
+        </w:rPr>
+        <w:t>state=true/false)” at the “.</w:t>
       </w:r>
       <w:proofErr w:type="spellStart"/>
       <w:r>
@@ -1391,11 +1716,19 @@
       </w:r>
       <w:proofErr w:type="spellStart"/>
       <w:r>
-        <w:t>ThrottleBrakeSystem.get_parking_brake_state</w:t>
-      </w:r>
-      <w:proofErr w:type="spellEnd"/>
-      <w:r>
-        <w:t xml:space="preserve">()” and will wait (using blocking </w:t>
+        <w:t>ThrottleBrakeSystem.get_parking_brake_</w:t>
+      </w:r>
+      <w:proofErr w:type="gramStart"/>
+      <w:r>
+        <w:t>state</w:t>
+      </w:r>
+      <w:proofErr w:type="spellEnd"/>
+      <w:r>
+        <w:t>(</w:t>
+      </w:r>
+      <w:proofErr w:type="gramEnd"/>
+      <w:r>
+        <w:t xml:space="preserve">)” and will wait (using blocking </w:t>
       </w:r>
       <w:proofErr w:type="spellStart"/>
       <w:r>
@@ -1445,7 +1778,21 @@
         <w:rPr>
           <w:rFonts w:ascii="Calibri" w:hAnsi="Calibri"/>
         </w:rPr>
-        <w:t>Server’s function “ThrottleBrakeSystem.set_throttle_brake_system(id=incremental_int, action=ACTION_PARKING_BRAKE, value=0/100)” will call hardware’s “</w:t>
+        <w:t>Server’s function “ThrottleBrakeSystem.set_throttle_brake_</w:t>
+      </w:r>
+      <w:proofErr w:type="gramStart"/>
+      <w:r>
+        <w:rPr>
+          <w:rFonts w:ascii="Calibri" w:hAnsi="Calibri"/>
+        </w:rPr>
+        <w:t>system(</w:t>
+      </w:r>
+      <w:proofErr w:type="gramEnd"/>
+      <w:r>
+        <w:rPr>
+          <w:rFonts w:ascii="Calibri" w:hAnsi="Calibri"/>
+        </w:rPr>
+        <w:t>id=incremental_int, action=ACTION_PARKING_BRAKE, value=0/100)” will call hardware’s “</w:t>
       </w:r>
       <w:proofErr w:type="spellStart"/>
       <w:r>
@@ -1478,13 +1825,23 @@
           <w:iCs/>
         </w:rPr>
       </w:pPr>
+      <w:proofErr w:type="gramStart"/>
       <w:r>
         <w:rPr>
           <w:rFonts w:ascii="Calibri" w:hAnsi="Calibri"/>
           <w:i/>
           <w:iCs/>
         </w:rPr>
-        <w:t>At the moment the following is based on server events and not from hardware events.</w:t>
+        <w:t>At the moment</w:t>
+      </w:r>
+      <w:proofErr w:type="gramEnd"/>
+      <w:r>
+        <w:rPr>
+          <w:rFonts w:ascii="Calibri" w:hAnsi="Calibri"/>
+          <w:i/>
+          <w:iCs/>
+        </w:rPr>
+        <w:t xml:space="preserve"> the following is based on server events and not from hardware events.</w:t>
       </w:r>
     </w:p>
     <w:p>
@@ -1590,7 +1947,21 @@
         <w:rPr>
           <w:rFonts w:ascii="Calibri" w:hAnsi="Calibri"/>
         </w:rPr>
-        <w:t xml:space="preserve">Parking brake is different from handbrake. Parking brake applies to 4 wheels (if the vehicle is </w:t>
+        <w:t xml:space="preserve">Parking brake is different from handbrake. Parking brake applies to </w:t>
+      </w:r>
+      <w:proofErr w:type="gramStart"/>
+      <w:r>
+        <w:rPr>
+          <w:rFonts w:ascii="Calibri" w:hAnsi="Calibri"/>
+        </w:rPr>
+        <w:t>4</w:t>
+      </w:r>
+      <w:proofErr w:type="gramEnd"/>
+      <w:r>
+        <w:rPr>
+          <w:rFonts w:ascii="Calibri" w:hAnsi="Calibri"/>
+        </w:rPr>
+        <w:t xml:space="preserve"> wheels (if the vehicle is </w:t>
       </w:r>
       <w:proofErr w:type="spellStart"/>
       <w:r>
@@ -1627,6 +1998,7 @@
         <w:t>As said at server section, there will be a “</w:t>
       </w:r>
       <w:proofErr w:type="spellStart"/>
+      <w:proofErr w:type="gramStart"/>
       <w:r>
         <w:rPr>
           <w:rFonts w:ascii="Calibri" w:hAnsi="Calibri"/>
@@ -1638,7 +2010,42 @@
         <w:rPr>
           <w:rFonts w:ascii="Calibri" w:hAnsi="Calibri"/>
         </w:rPr>
-        <w:t>(value=0/100)” function which will apply the parking brake. The return String of this function should be the value of the pin, but if I cannot get this value it will return 0 or 100 according to the function argument or an error message according to the exception. Before returning the String value (not the exception message) and if and only if I could not get values from PWM pins, do not forget to “set” the appropriate value to the “</w:t>
+        <w:t>(</w:t>
+      </w:r>
+      <w:proofErr w:type="gramEnd"/>
+      <w:r>
+        <w:rPr>
+          <w:rFonts w:ascii="Calibri" w:hAnsi="Calibri"/>
+        </w:rPr>
+        <w:t xml:space="preserve">value=0/100)” function which will apply the parking brake. The return String of this function should be the value of the pin, but if I cannot get this </w:t>
+      </w:r>
+      <w:proofErr w:type="gramStart"/>
+      <w:r>
+        <w:rPr>
+          <w:rFonts w:ascii="Calibri" w:hAnsi="Calibri"/>
+        </w:rPr>
+        <w:t>value</w:t>
+      </w:r>
+      <w:proofErr w:type="gramEnd"/>
+      <w:r>
+        <w:rPr>
+          <w:rFonts w:ascii="Calibri" w:hAnsi="Calibri"/>
+        </w:rPr>
+        <w:t xml:space="preserve"> it will return 0 or 100 according to the function argument or an error message according to the exception. Before </w:t>
+      </w:r>
+      <w:proofErr w:type="gramStart"/>
+      <w:r>
+        <w:rPr>
+          <w:rFonts w:ascii="Calibri" w:hAnsi="Calibri"/>
+        </w:rPr>
+        <w:t>returning</w:t>
+      </w:r>
+      <w:proofErr w:type="gramEnd"/>
+      <w:r>
+        <w:rPr>
+          <w:rFonts w:ascii="Calibri" w:hAnsi="Calibri"/>
+        </w:rPr>
+        <w:t xml:space="preserve"> the String value (not the exception message) and if and only if I could not get values from PWM pins, do not forget to “set” the appropriate value to the “</w:t>
       </w:r>
       <w:proofErr w:type="spellStart"/>
       <w:r>
@@ -1710,11 +2117,19 @@
         <w:t>ThrottleBrakeImpl.isParkingBrakeActive</w:t>
       </w:r>
       <w:proofErr w:type="spellEnd"/>
-      <w:r>
-        <w:rPr>
-          <w:rFonts w:ascii="Calibri" w:hAnsi="Calibri"/>
-        </w:rPr>
-        <w:t>“ will be modified also, because I think that I can get data back from PWM pins. If I cannot get data back from PWM pins then there will be a regular “get” function. This “</w:t>
+      <w:proofErr w:type="gramStart"/>
+      <w:r>
+        <w:rPr>
+          <w:rFonts w:ascii="Calibri" w:hAnsi="Calibri"/>
+        </w:rPr>
+        <w:t>“ will</w:t>
+      </w:r>
+      <w:proofErr w:type="gramEnd"/>
+      <w:r>
+        <w:rPr>
+          <w:rFonts w:ascii="Calibri" w:hAnsi="Calibri"/>
+        </w:rPr>
+        <w:t xml:space="preserve"> be modified also, because I think that I can get data back from PWM pins. If I cannot get data back from PWM pins then there will be a regular “get” function. This “</w:t>
       </w:r>
       <w:proofErr w:type="spellStart"/>
       <w:r>
@@ -1766,6 +2181,7 @@
       </w:r>
       <w:bookmarkStart w:id="2" w:name="__DdeLink__474_1125896359"/>
       <w:proofErr w:type="spellStart"/>
+      <w:proofErr w:type="gramStart"/>
       <w:r>
         <w:rPr>
           <w:rFonts w:ascii="Calibri" w:hAnsi="Calibri"/>
@@ -1780,6 +2196,7 @@
         <w:t>(</w:t>
       </w:r>
       <w:proofErr w:type="spellStart"/>
+      <w:proofErr w:type="gramEnd"/>
       <w:r>
         <w:rPr>
           <w:rFonts w:ascii="Calibri" w:hAnsi="Calibri"/>
@@ -1798,7 +2215,21 @@
         <w:rPr>
           <w:rFonts w:ascii="Calibri" w:hAnsi="Calibri"/>
         </w:rPr>
-        <w:t xml:space="preserve"> where XX is FR, FL, RR, RL and YY is 00, 01, 11, 12”. I know that the “enable” pin is missing from this setup but it will be added in during implementation. When this function is called using all arguments every time it will automatically unset the previous settings from the motors.</w:t>
+        <w:t xml:space="preserve"> where XX is FR, FL, RR, RL and YY is 00, 01, 11, 12”. I know that the “enable” pin is missing from this setup but it </w:t>
+      </w:r>
+      <w:proofErr w:type="gramStart"/>
+      <w:r>
+        <w:rPr>
+          <w:rFonts w:ascii="Calibri" w:hAnsi="Calibri"/>
+        </w:rPr>
+        <w:t>will be added</w:t>
+      </w:r>
+      <w:proofErr w:type="gramEnd"/>
+      <w:r>
+        <w:rPr>
+          <w:rFonts w:ascii="Calibri" w:hAnsi="Calibri"/>
+        </w:rPr>
+        <w:t xml:space="preserve"> in during implementation. When this function is called using all arguments every time it will automatically unset the previous settings from the motors.</w:t>
       </w:r>
     </w:p>
     <w:p>
@@ -1832,7 +2263,15 @@
         <w:ind w:left="0" w:firstLine="0"/>
       </w:pPr>
       <w:r>
-        <w:t>The server should scan repeatedly if the client is online, otherwise the parking brake must be applied because the car is moving without control.</w:t>
+        <w:t xml:space="preserve">The server should scan repeatedly if the client is </w:t>
+      </w:r>
+      <w:proofErr w:type="gramStart"/>
+      <w:r>
+        <w:t>online,</w:t>
+      </w:r>
+      <w:proofErr w:type="gramEnd"/>
+      <w:r>
+        <w:t xml:space="preserve"> otherwise the parking brake must be applied because the car is moving without control.</w:t>
       </w:r>
     </w:p>
     <w:p>
@@ -1855,6 +2294,7 @@
           <w:strike/>
           <w:color w:val="007826"/>
         </w:rPr>
+        <w:lastRenderedPageBreak/>
         <w:t>Advice</w:t>
       </w:r>
     </w:p>
@@ -1916,14 +2356,28 @@
         <w:rPr>
           <w:strike/>
         </w:rPr>
-        <w:t xml:space="preserve">(..)” function does) and a modified “get” function which reads the value from the PWM pin. Then server’s function “ </w:t>
-      </w:r>
-      <w:proofErr w:type="spellStart"/>
+        <w:t xml:space="preserve">(..)” function does) and a modified “get” function which reads the value from the PWM pin. Then server’s function </w:t>
+      </w:r>
+      <w:proofErr w:type="gramStart"/>
       <w:r>
         <w:rPr>
           <w:strike/>
         </w:rPr>
-        <w:t>ThrottleBrakeSystem.get_parking_brake_state</w:t>
+        <w:t xml:space="preserve">“ </w:t>
+      </w:r>
+      <w:proofErr w:type="spellStart"/>
+      <w:r>
+        <w:rPr>
+          <w:strike/>
+        </w:rPr>
+        <w:t>ThrottleBrakeSystem.get</w:t>
+      </w:r>
+      <w:proofErr w:type="gramEnd"/>
+      <w:r>
+        <w:rPr>
+          <w:strike/>
+        </w:rPr>
+        <w:t>_parking_brake_state</w:t>
       </w:r>
       <w:proofErr w:type="spellEnd"/>
       <w:r>
@@ -1951,23 +2405,55 @@
           <w:i/>
           <w:iCs/>
         </w:rPr>
-        <w:t xml:space="preserve">The above cannot be applied because I set </w:t>
-      </w:r>
-      <w:proofErr w:type="spellStart"/>
+        <w:t xml:space="preserve">The above </w:t>
+      </w:r>
+      <w:proofErr w:type="gramStart"/>
       <w:r>
         <w:rPr>
           <w:i/>
           <w:iCs/>
         </w:rPr>
-        <w:t>Int</w:t>
-      </w:r>
-      <w:proofErr w:type="spellEnd"/>
+        <w:t>cannot be applied</w:t>
+      </w:r>
+      <w:proofErr w:type="gramEnd"/>
       <w:r>
         <w:rPr>
           <w:i/>
           <w:iCs/>
         </w:rPr>
-        <w:t xml:space="preserve"> value and get back a String. The String SUCCESS which is returned it is used by the client to update the UI and at the moment it is designed this way.</w:t>
+        <w:t xml:space="preserve"> because I set </w:t>
+      </w:r>
+      <w:proofErr w:type="spellStart"/>
+      <w:r>
+        <w:rPr>
+          <w:i/>
+          <w:iCs/>
+        </w:rPr>
+        <w:t>Int</w:t>
+      </w:r>
+      <w:proofErr w:type="spellEnd"/>
+      <w:r>
+        <w:rPr>
+          <w:i/>
+          <w:iCs/>
+        </w:rPr>
+        <w:t xml:space="preserve"> value and get back a String. The String </w:t>
+      </w:r>
+      <w:proofErr w:type="gramStart"/>
+      <w:r>
+        <w:rPr>
+          <w:i/>
+          <w:iCs/>
+        </w:rPr>
+        <w:t>SUCCESS which is returned it</w:t>
+      </w:r>
+      <w:proofErr w:type="gramEnd"/>
+      <w:r>
+        <w:rPr>
+          <w:i/>
+          <w:iCs/>
+        </w:rPr>
+        <w:t xml:space="preserve"> is used by the client to update the UI and at the moment it is designed this way.</w:t>
       </w:r>
     </w:p>
     <w:p>
@@ -2029,7 +2515,21 @@
         <w:rPr>
           <w:rFonts w:ascii="Calibri" w:hAnsi="Calibri"/>
         </w:rPr>
-        <w:t>Handbrake applies to the rear wheels only. The user can activate it by clicking the icon. The handbrake must be active while the user touches the icon and inactive when the user releases the icon. The handbrake cannot stay active without touching it (like a physical handbrake with a button). For this, use the parking brake (will not be discussed here).</w:t>
+        <w:t>Handbrake applies to the rear wheels only. The user can activate it by clicking the icon. The handbrake must be active while the user touches the icon and inactive when the user releases the icon. The handbrake cannot stay active without touching it (like a physical handbrake with a button). For this, use the parking brake (</w:t>
+      </w:r>
+      <w:proofErr w:type="gramStart"/>
+      <w:r>
+        <w:rPr>
+          <w:rFonts w:ascii="Calibri" w:hAnsi="Calibri"/>
+        </w:rPr>
+        <w:t>will not be discussed</w:t>
+      </w:r>
+      <w:proofErr w:type="gramEnd"/>
+      <w:r>
+        <w:rPr>
+          <w:rFonts w:ascii="Calibri" w:hAnsi="Calibri"/>
+        </w:rPr>
+        <w:t xml:space="preserve"> here).</w:t>
       </w:r>
     </w:p>
     <w:p>
@@ -2049,7 +2549,21 @@
         <w:rPr>
           <w:rFonts w:ascii="Calibri" w:hAnsi="Calibri"/>
         </w:rPr>
-        <w:t>The client will call server’s function “ThrottleBrakeSystem.set_throttle_brake_system(id=inc</w:t>
+        <w:t>The client will call server’s function “ThrottleBrakeSystem.set_throttle_brake_</w:t>
+      </w:r>
+      <w:proofErr w:type="gramStart"/>
+      <w:r>
+        <w:rPr>
+          <w:rFonts w:ascii="Calibri" w:hAnsi="Calibri"/>
+        </w:rPr>
+        <w:t>system(</w:t>
+      </w:r>
+      <w:proofErr w:type="gramEnd"/>
+      <w:r>
+        <w:rPr>
+          <w:rFonts w:ascii="Calibri" w:hAnsi="Calibri"/>
+        </w:rPr>
+        <w:t>id=inc</w:t>
       </w:r>
       <w:r>
         <w:rPr>
@@ -2092,11 +2606,27 @@
       </w:r>
       <w:proofErr w:type="spellStart"/>
       <w:r>
-        <w:t>ThrottleBrakeSystem.get_handbrake_state</w:t>
-      </w:r>
-      <w:proofErr w:type="spellEnd"/>
-      <w:r>
-        <w:t>()” to get the state of the handbrake in a blocking way. This function will not be used during driving for the reason I mentioned above but it can be used to reset the state of the icon during engine start/stop, etc.</w:t>
+        <w:t>ThrottleBrakeSystem.get_handbrake_</w:t>
+      </w:r>
+      <w:proofErr w:type="gramStart"/>
+      <w:r>
+        <w:t>state</w:t>
+      </w:r>
+      <w:proofErr w:type="spellEnd"/>
+      <w:r>
+        <w:t>(</w:t>
+      </w:r>
+      <w:proofErr w:type="gramEnd"/>
+      <w:r>
+        <w:t xml:space="preserve">)” to get the state of the handbrake in a blocking way. This function </w:t>
+      </w:r>
+      <w:proofErr w:type="gramStart"/>
+      <w:r>
+        <w:t>will not be used</w:t>
+      </w:r>
+      <w:proofErr w:type="gramEnd"/>
+      <w:r>
+        <w:t xml:space="preserve"> during driving for the reason I mentioned above but it can be used to reset the state of the icon during engine start/stop, etc.</w:t>
       </w:r>
     </w:p>
     <w:p>
@@ -2109,15 +2639,28 @@
         <w:ind w:left="0" w:firstLine="0"/>
       </w:pPr>
       <w:r>
-        <w:t>Do not forget to deactivate the parking brake if it is already enabled. According to my structure of “</w:t>
-      </w:r>
-      <w:proofErr w:type="spellStart"/>
+        <w:t xml:space="preserve">Do not forget to deactivate the parking brake if it </w:t>
+      </w:r>
+      <w:proofErr w:type="gramStart"/>
+      <w:r>
+        <w:t>is already enabled</w:t>
+      </w:r>
+      <w:proofErr w:type="gramEnd"/>
+      <w:r>
+        <w:t>. According to my structure of “</w:t>
+      </w:r>
+      <w:proofErr w:type="spellStart"/>
+      <w:proofErr w:type="gramStart"/>
       <w:r>
         <w:t>changeMotionInteractiveIconsStatus</w:t>
       </w:r>
       <w:proofErr w:type="spellEnd"/>
       <w:r>
-        <w:t>()” in client and “</w:t>
+        <w:t>(</w:t>
+      </w:r>
+      <w:proofErr w:type="gramEnd"/>
+      <w:r>
+        <w:t>)” in client and “</w:t>
       </w:r>
       <w:proofErr w:type="spellStart"/>
       <w:r>
@@ -2183,7 +2726,21 @@
         <w:rPr>
           <w:rFonts w:ascii="Calibri" w:hAnsi="Calibri"/>
         </w:rPr>
-        <w:t xml:space="preserve"> class in hardware. So, the server already resets this kind of state for the car when the engine is stopped.</w:t>
+        <w:t xml:space="preserve"> class in hardware. </w:t>
+      </w:r>
+      <w:proofErr w:type="gramStart"/>
+      <w:r>
+        <w:rPr>
+          <w:rFonts w:ascii="Calibri" w:hAnsi="Calibri"/>
+        </w:rPr>
+        <w:t>So</w:t>
+      </w:r>
+      <w:proofErr w:type="gramEnd"/>
+      <w:r>
+        <w:rPr>
+          <w:rFonts w:ascii="Calibri" w:hAnsi="Calibri"/>
+        </w:rPr>
+        <w:t>, the server already resets this kind of state for the car when the engine is stopped.</w:t>
       </w:r>
     </w:p>
     <w:p>
@@ -2220,7 +2777,21 @@
         <w:rPr>
           <w:rFonts w:ascii="Calibri" w:hAnsi="Calibri"/>
         </w:rPr>
-        <w:t xml:space="preserve"> is applied from server’s function “ThrottleBrakeSystem.set_throttle_brake_system(id=</w:t>
+        <w:t xml:space="preserve"> is applied from server’s function “ThrottleBrakeSystem.set_throttle_brake_</w:t>
+      </w:r>
+      <w:proofErr w:type="gramStart"/>
+      <w:r>
+        <w:rPr>
+          <w:rFonts w:ascii="Calibri" w:hAnsi="Calibri"/>
+        </w:rPr>
+        <w:t>system(</w:t>
+      </w:r>
+      <w:proofErr w:type="gramEnd"/>
+      <w:r>
+        <w:rPr>
+          <w:rFonts w:ascii="Calibri" w:hAnsi="Calibri"/>
+        </w:rPr>
+        <w:t>id=</w:t>
       </w:r>
       <w:r>
         <w:rPr>
@@ -2258,7 +2829,35 @@
         <w:rPr>
           <w:rFonts w:ascii="Calibri" w:hAnsi="Calibri"/>
         </w:rPr>
-        <w:t>”’s command. I think that the return String of this function should not be used in a blocking way on client due to the delay. But this function should return this String (not be Unit) for debugging issues whenever I want.</w:t>
+        <w:t xml:space="preserve">”’s command. I think that the return String of this function </w:t>
+      </w:r>
+      <w:proofErr w:type="gramStart"/>
+      <w:r>
+        <w:rPr>
+          <w:rFonts w:ascii="Calibri" w:hAnsi="Calibri"/>
+        </w:rPr>
+        <w:t>should not be used</w:t>
+      </w:r>
+      <w:proofErr w:type="gramEnd"/>
+      <w:r>
+        <w:rPr>
+          <w:rFonts w:ascii="Calibri" w:hAnsi="Calibri"/>
+        </w:rPr>
+        <w:t xml:space="preserve"> in a blocking way on client due to the delay. </w:t>
+      </w:r>
+      <w:proofErr w:type="gramStart"/>
+      <w:r>
+        <w:rPr>
+          <w:rFonts w:ascii="Calibri" w:hAnsi="Calibri"/>
+        </w:rPr>
+        <w:t>But</w:t>
+      </w:r>
+      <w:proofErr w:type="gramEnd"/>
+      <w:r>
+        <w:rPr>
+          <w:rFonts w:ascii="Calibri" w:hAnsi="Calibri"/>
+        </w:rPr>
+        <w:t xml:space="preserve"> this function should return this String (not be Unit) for debugging issues whenever I want.</w:t>
       </w:r>
     </w:p>
     <w:p>
@@ -2277,13 +2876,24 @@
           <w:iCs/>
         </w:rPr>
       </w:pPr>
+      <w:proofErr w:type="gramStart"/>
       <w:r>
         <w:rPr>
           <w:rFonts w:ascii="Calibri" w:hAnsi="Calibri"/>
           <w:i/>
           <w:iCs/>
         </w:rPr>
-        <w:t>At the moment the following could be based on server events and not from hardware events.</w:t>
+        <w:lastRenderedPageBreak/>
+        <w:t>At the moment</w:t>
+      </w:r>
+      <w:proofErr w:type="gramEnd"/>
+      <w:r>
+        <w:rPr>
+          <w:rFonts w:ascii="Calibri" w:hAnsi="Calibri"/>
+          <w:i/>
+          <w:iCs/>
+        </w:rPr>
+        <w:t xml:space="preserve"> the following could be based on server events and not from hardware events.</w:t>
       </w:r>
     </w:p>
     <w:p>
@@ -2392,6 +3002,7 @@
         <w:t>As said at server section, there will be a “</w:t>
       </w:r>
       <w:proofErr w:type="spellStart"/>
+      <w:proofErr w:type="gramStart"/>
       <w:r>
         <w:rPr>
           <w:rFonts w:ascii="Calibri" w:hAnsi="Calibri"/>
@@ -2403,7 +3014,42 @@
         <w:rPr>
           <w:rFonts w:ascii="Calibri" w:hAnsi="Calibri"/>
         </w:rPr>
-        <w:t>(value=0/100)” function which will apply the handbrake. The return String of this function should be the value of the pin, but if I cannot get this value it will return 0 or 100 according to the function argument or an error message according to the exception. Before returning the String value (not the exception message) and if and only if I could not get values from PWM pins, do not forget to “set” the appropriate value to the “</w:t>
+        <w:t>(</w:t>
+      </w:r>
+      <w:proofErr w:type="gramEnd"/>
+      <w:r>
+        <w:rPr>
+          <w:rFonts w:ascii="Calibri" w:hAnsi="Calibri"/>
+        </w:rPr>
+        <w:t xml:space="preserve">value=0/100)” function which will apply the handbrake. The return String of this function should be the value of the pin, but if I cannot get this </w:t>
+      </w:r>
+      <w:proofErr w:type="gramStart"/>
+      <w:r>
+        <w:rPr>
+          <w:rFonts w:ascii="Calibri" w:hAnsi="Calibri"/>
+        </w:rPr>
+        <w:t>value</w:t>
+      </w:r>
+      <w:proofErr w:type="gramEnd"/>
+      <w:r>
+        <w:rPr>
+          <w:rFonts w:ascii="Calibri" w:hAnsi="Calibri"/>
+        </w:rPr>
+        <w:t xml:space="preserve"> it will return 0 or 100 according to the function argument or an error message according to the exception. Before </w:t>
+      </w:r>
+      <w:proofErr w:type="gramStart"/>
+      <w:r>
+        <w:rPr>
+          <w:rFonts w:ascii="Calibri" w:hAnsi="Calibri"/>
+        </w:rPr>
+        <w:t>returning</w:t>
+      </w:r>
+      <w:proofErr w:type="gramEnd"/>
+      <w:r>
+        <w:rPr>
+          <w:rFonts w:ascii="Calibri" w:hAnsi="Calibri"/>
+        </w:rPr>
+        <w:t xml:space="preserve"> the String value (not the exception message) and if and only if I could not get values from PWM pins, do not forget to “set” the appropriate value to the “</w:t>
       </w:r>
       <w:proofErr w:type="spellStart"/>
       <w:r>
@@ -2478,11 +3124,19 @@
         <w:t>ThrottleBrakeImpl.isHandbrakeActive</w:t>
       </w:r>
       <w:proofErr w:type="spellEnd"/>
-      <w:r>
-        <w:rPr>
-          <w:rFonts w:ascii="Calibri" w:hAnsi="Calibri"/>
-        </w:rPr>
-        <w:t>“ will be modified also, because I think that I can get data back from PWM pins. If I cannot get data back from PWM pins then there will be a regular “get” function. This “</w:t>
+      <w:proofErr w:type="gramStart"/>
+      <w:r>
+        <w:rPr>
+          <w:rFonts w:ascii="Calibri" w:hAnsi="Calibri"/>
+        </w:rPr>
+        <w:t>“ will</w:t>
+      </w:r>
+      <w:proofErr w:type="gramEnd"/>
+      <w:r>
+        <w:rPr>
+          <w:rFonts w:ascii="Calibri" w:hAnsi="Calibri"/>
+        </w:rPr>
+        <w:t xml:space="preserve"> be modified also, because I think that I can get data back from PWM pins. If I cannot get data back from PWM pins then there will be a regular “get” function. This “</w:t>
       </w:r>
       <w:proofErr w:type="spellStart"/>
       <w:r>
@@ -2533,6 +3187,7 @@
         <w:t>” class should have a private function “</w:t>
       </w:r>
       <w:proofErr w:type="spellStart"/>
+      <w:proofErr w:type="gramStart"/>
       <w:r>
         <w:rPr>
           <w:rFonts w:ascii="Calibri" w:hAnsi="Calibri"/>
@@ -2547,6 +3202,7 @@
         <w:t>(</w:t>
       </w:r>
       <w:proofErr w:type="spellStart"/>
+      <w:proofErr w:type="gramEnd"/>
       <w:r>
         <w:rPr>
           <w:rFonts w:ascii="Calibri" w:hAnsi="Calibri"/>
@@ -2558,7 +3214,21 @@
         <w:rPr>
           <w:rFonts w:ascii="Calibri" w:hAnsi="Calibri"/>
         </w:rPr>
-        <w:t>, …) where XX is FR, FL, RR, RL and YY is 00, 01, 11, 12”. I know that the “enable” pin is missing from this setup but it will be added in during implementation. When this function is called using all arguments every time it will automatically unset the previous settings from the motors.</w:t>
+        <w:t xml:space="preserve">, …) where XX is FR, FL, RR, RL and YY is 00, 01, 11, 12”. I know that the “enable” pin is missing from this setup but it </w:t>
+      </w:r>
+      <w:proofErr w:type="gramStart"/>
+      <w:r>
+        <w:rPr>
+          <w:rFonts w:ascii="Calibri" w:hAnsi="Calibri"/>
+        </w:rPr>
+        <w:t>will be added</w:t>
+      </w:r>
+      <w:proofErr w:type="gramEnd"/>
+      <w:r>
+        <w:rPr>
+          <w:rFonts w:ascii="Calibri" w:hAnsi="Calibri"/>
+        </w:rPr>
+        <w:t xml:space="preserve"> in during implementation. When this function is called using all arguments every time it will automatically unset the previous settings from the motors.</w:t>
       </w:r>
     </w:p>
     <w:p>
@@ -2665,7 +3335,28 @@
         <w:rPr>
           <w:rFonts w:ascii="Calibri" w:hAnsi="Calibri"/>
         </w:rPr>
-        <w:t xml:space="preserve">=0” means fast brake (brake pedal to the floor). So, 0 </w:t>
+        <w:t xml:space="preserve">=0” means fast </w:t>
+      </w:r>
+      <w:proofErr w:type="spellStart"/>
+      <w:r>
+        <w:rPr>
+          <w:rFonts w:ascii="Calibri" w:hAnsi="Calibri"/>
+        </w:rPr>
+        <w:t>brake</w:t>
+      </w:r>
+      <w:proofErr w:type="spellEnd"/>
+      <w:r>
+        <w:rPr>
+          <w:rFonts w:ascii="Calibri" w:hAnsi="Calibri"/>
+        </w:rPr>
+        <w:t xml:space="preserve"> (brake pedal to the floor). So, </w:t>
+      </w:r>
+      <w:proofErr w:type="gramStart"/>
+      <w:r>
+        <w:rPr>
+          <w:rFonts w:ascii="Calibri" w:hAnsi="Calibri"/>
+        </w:rPr>
+        <w:t xml:space="preserve">0 </w:t>
       </w:r>
       <w:proofErr w:type="spellStart"/>
       <w:r>
@@ -2675,6 +3366,7 @@
         <w:t>pwm</w:t>
       </w:r>
       <w:proofErr w:type="spellEnd"/>
+      <w:proofErr w:type="gramEnd"/>
       <w:r>
         <w:rPr>
           <w:rFonts w:ascii="Calibri" w:hAnsi="Calibri"/>
@@ -2732,7 +3424,21 @@
         <w:rPr>
           <w:rFonts w:ascii="Calibri" w:hAnsi="Calibri"/>
         </w:rPr>
-        <w:t>” value (when user lifts his finger) will be 5 (or 1, or a value that means no brake and no movement) instead of 50. The default value must have the car as neutral as possible</w:t>
+        <w:t xml:space="preserve">” value (when user lifts his finger) will be </w:t>
+      </w:r>
+      <w:proofErr w:type="gramStart"/>
+      <w:r>
+        <w:rPr>
+          <w:rFonts w:ascii="Calibri" w:hAnsi="Calibri"/>
+        </w:rPr>
+        <w:t>5</w:t>
+      </w:r>
+      <w:proofErr w:type="gramEnd"/>
+      <w:r>
+        <w:rPr>
+          <w:rFonts w:ascii="Calibri" w:hAnsi="Calibri"/>
+        </w:rPr>
+        <w:t xml:space="preserve"> (or 1, or a value that means no brake and no movement) instead of 50. The default value must have the car as neutral as possible</w:t>
       </w:r>
       <w:r>
         <w:rPr>
@@ -2792,14 +3498,36 @@
         <w:rPr>
           <w:rFonts w:ascii="Calibri" w:hAnsi="Calibri"/>
         </w:rPr>
-        <w:t>=0” value are the fast brakes (brake pedal to the floor) and it must be selected by the user because brake-sliding the car makes the car uncontrollable.</w:t>
-      </w:r>
-      <w:r>
-        <w:rPr>
-          <w:rFonts w:ascii="Calibri" w:hAnsi="Calibri"/>
-        </w:rPr>
-        <w:t xml:space="preserve"> Also the brakes could be the negative or positive (the opposite of the direction the car is moving) value of the neutral (example: if car is moving forward and could stay neutral at value 10 the brake could be -10 and the opposite if car is moving backwards), but this needs a lot of testing using the final motors in which the car will run.</w:t>
-      </w:r>
+        <w:t xml:space="preserve">=0” value are the fast brakes (brake pedal to the floor) and it must be selected by the user because </w:t>
+      </w:r>
+      <w:proofErr w:type="gramStart"/>
+      <w:r>
+        <w:rPr>
+          <w:rFonts w:ascii="Calibri" w:hAnsi="Calibri"/>
+        </w:rPr>
+        <w:t>brake-sliding</w:t>
+      </w:r>
+      <w:proofErr w:type="gramEnd"/>
+      <w:r>
+        <w:rPr>
+          <w:rFonts w:ascii="Calibri" w:hAnsi="Calibri"/>
+        </w:rPr>
+        <w:t xml:space="preserve"> the car makes the car uncontrollable.</w:t>
+      </w:r>
+      <w:r>
+        <w:rPr>
+          <w:rFonts w:ascii="Calibri" w:hAnsi="Calibri"/>
+        </w:rPr>
+        <w:t xml:space="preserve"> </w:t>
+      </w:r>
+      <w:proofErr w:type="gramStart"/>
+      <w:r>
+        <w:rPr>
+          <w:rFonts w:ascii="Calibri" w:hAnsi="Calibri"/>
+        </w:rPr>
+        <w:t>Also the brakes could be the negative or positive (the opposite of the direction the car is moving) value of the neutral (example: if car is moving forward and could stay neutral at value 10 the brake could be -10 and the opposite if car is moving backwards), but this needs a lot of testing using the final motors in which the car will run.</w:t>
+      </w:r>
+      <w:proofErr w:type="gramEnd"/>
     </w:p>
     <w:p>
       <w:pPr>
@@ -2813,7 +3541,22 @@
         <w:rPr>
           <w:rFonts w:ascii="Calibri" w:hAnsi="Calibri"/>
         </w:rPr>
-        <w:t xml:space="preserve">The requests should be done in a non-blocking way, so the client will </w:t>
+        <w:lastRenderedPageBreak/>
+        <w:t xml:space="preserve">The requests </w:t>
+      </w:r>
+      <w:proofErr w:type="gramStart"/>
+      <w:r>
+        <w:rPr>
+          <w:rFonts w:ascii="Calibri" w:hAnsi="Calibri"/>
+        </w:rPr>
+        <w:t>should be done</w:t>
+      </w:r>
+      <w:proofErr w:type="gramEnd"/>
+      <w:r>
+        <w:rPr>
+          <w:rFonts w:ascii="Calibri" w:hAnsi="Calibri"/>
+        </w:rPr>
+        <w:t xml:space="preserve"> in a non-blocking way, so the client will </w:t>
       </w:r>
       <w:r>
         <w:rPr>
@@ -2866,7 +3609,21 @@
         <w:rPr>
           <w:rFonts w:ascii="Calibri" w:hAnsi="Calibri"/>
         </w:rPr>
-        <w:t>ThrottleBrakeSystem.set_throttle_brake_system(id=</w:t>
+        <w:t>ThrottleBrakeSystem.set_throttle_brake_</w:t>
+      </w:r>
+      <w:proofErr w:type="gramStart"/>
+      <w:r>
+        <w:rPr>
+          <w:rFonts w:ascii="Calibri" w:hAnsi="Calibri"/>
+        </w:rPr>
+        <w:t>system(</w:t>
+      </w:r>
+      <w:proofErr w:type="gramEnd"/>
+      <w:r>
+        <w:rPr>
+          <w:rFonts w:ascii="Calibri" w:hAnsi="Calibri"/>
+        </w:rPr>
+        <w:t>id=</w:t>
       </w:r>
       <w:r>
         <w:rPr>
@@ -2884,170 +3641,209 @@
         <w:rPr>
           <w:rFonts w:ascii="Calibri" w:hAnsi="Calibri"/>
         </w:rPr>
+        <w:t>NEUTRAL</w:t>
+      </w:r>
+      <w:r>
+        <w:rPr>
+          <w:rFonts w:ascii="Calibri" w:hAnsi="Calibri"/>
+        </w:rPr>
+        <w:t>, value=0)”</w:t>
+      </w:r>
+      <w:r>
+        <w:rPr>
+          <w:rFonts w:ascii="Calibri" w:hAnsi="Calibri"/>
+        </w:rPr>
+        <w:t>. This way the car will be in freewheel mode.</w:t>
+      </w:r>
+      <w:r>
+        <w:rPr>
+          <w:rFonts w:ascii="Calibri" w:hAnsi="Calibri"/>
+        </w:rPr>
+        <w:t xml:space="preserve"> The client will update the motion related icons in a blocking way. </w:t>
+      </w:r>
+      <w:r>
+        <w:rPr>
+          <w:rFonts w:ascii="Calibri" w:hAnsi="Calibri"/>
+        </w:rPr>
+        <w:t>This can be blocking because the user is not driving but he is getting prepared to do.</w:t>
+      </w:r>
+    </w:p>
+    <w:p>
+      <w:pPr>
+        <w:pStyle w:val="BodyText"/>
+        <w:spacing w:line="276" w:lineRule="auto"/>
+        <w:rPr>
+          <w:rFonts w:ascii="Calibri" w:hAnsi="Calibri"/>
+        </w:rPr>
+      </w:pPr>
+      <w:r>
+        <w:rPr>
+          <w:rFonts w:ascii="Calibri" w:hAnsi="Calibri"/>
+        </w:rPr>
+        <w:t xml:space="preserve">When the user lifts his finger from the </w:t>
+      </w:r>
+      <w:proofErr w:type="spellStart"/>
+      <w:r>
+        <w:rPr>
+          <w:rFonts w:ascii="Calibri" w:hAnsi="Calibri"/>
+        </w:rPr>
+        <w:t>SeekBar</w:t>
+      </w:r>
+      <w:proofErr w:type="spellEnd"/>
+      <w:r>
+        <w:rPr>
+          <w:rFonts w:ascii="Calibri" w:hAnsi="Calibri"/>
+        </w:rPr>
+        <w:t>,</w:t>
+      </w:r>
+      <w:r>
+        <w:rPr>
+          <w:rFonts w:ascii="Calibri" w:hAnsi="Calibri"/>
+        </w:rPr>
+        <w:t xml:space="preserve"> the </w:t>
+      </w:r>
+      <w:proofErr w:type="spellStart"/>
+      <w:r>
+        <w:rPr>
+          <w:rFonts w:ascii="Calibri" w:hAnsi="Calibri"/>
+        </w:rPr>
+        <w:t>SeekBar</w:t>
+      </w:r>
+      <w:proofErr w:type="spellEnd"/>
+      <w:r>
+        <w:rPr>
+          <w:rFonts w:ascii="Calibri" w:hAnsi="Calibri"/>
+        </w:rPr>
+        <w:t xml:space="preserve"> itself will be set back to freewheeling value and call server's function</w:t>
+      </w:r>
+      <w:r>
+        <w:rPr>
+          <w:rFonts w:ascii="Calibri" w:hAnsi="Calibri"/>
+        </w:rPr>
+        <w:t xml:space="preserve"> “ThrottleBrakeSystem.set_throttle_brake_system(id=</w:t>
+      </w:r>
+      <w:r>
+        <w:rPr>
+          <w:rFonts w:ascii="Calibri" w:hAnsi="Calibri"/>
+        </w:rPr>
+        <w:t>incremental</w:t>
+      </w:r>
+      <w:r>
+        <w:rPr>
+          <w:rFonts w:ascii="Calibri" w:hAnsi="Calibri"/>
+        </w:rPr>
+        <w:t>_int, action=ACTION_</w:t>
+      </w:r>
+      <w:r>
+        <w:rPr>
+          <w:rFonts w:ascii="Calibri" w:hAnsi="Calibri"/>
+        </w:rPr>
+        <w:t>NEUTRAL</w:t>
+      </w:r>
+      <w:r>
+        <w:rPr>
+          <w:rFonts w:ascii="Calibri" w:hAnsi="Calibri"/>
+        </w:rPr>
+        <w:t>, value=0)”</w:t>
+      </w:r>
+      <w:r>
+        <w:rPr>
+          <w:rFonts w:ascii="Calibri" w:hAnsi="Calibri"/>
+        </w:rPr>
+        <w:t xml:space="preserve"> in a non blocking way.</w:t>
+      </w:r>
+    </w:p>
+    <w:p>
+      <w:pPr>
+        <w:pStyle w:val="BodyText"/>
+        <w:spacing w:line="276" w:lineRule="auto"/>
+        <w:rPr>
+          <w:rFonts w:ascii="Calibri" w:hAnsi="Calibri"/>
+        </w:rPr>
+      </w:pPr>
+      <w:r>
+        <w:rPr>
+          <w:rFonts w:ascii="Calibri" w:hAnsi="Calibri"/>
+        </w:rPr>
+        <w:t xml:space="preserve">When the user moves the </w:t>
+      </w:r>
+      <w:proofErr w:type="spellStart"/>
+      <w:r>
+        <w:rPr>
+          <w:rFonts w:ascii="Calibri" w:hAnsi="Calibri"/>
+        </w:rPr>
+        <w:t>SeekBar's</w:t>
+      </w:r>
+      <w:proofErr w:type="spellEnd"/>
+      <w:r>
+        <w:rPr>
+          <w:rFonts w:ascii="Calibri" w:hAnsi="Calibri"/>
+        </w:rPr>
+        <w:t xml:space="preserve"> cursor back </w:t>
+      </w:r>
+      <w:r>
+        <w:rPr>
+          <w:rFonts w:ascii="Calibri" w:hAnsi="Calibri"/>
+        </w:rPr>
+        <w:t>and</w:t>
+      </w:r>
+      <w:r>
+        <w:rPr>
+          <w:rFonts w:ascii="Calibri" w:hAnsi="Calibri"/>
+        </w:rPr>
+        <w:t xml:space="preserve"> forth </w:t>
+      </w:r>
+      <w:r>
+        <w:rPr>
+          <w:rFonts w:ascii="Calibri" w:hAnsi="Calibri"/>
+        </w:rPr>
+        <w:t>the server's function “ThrottleBrakeSystem.set_throttle_brake_</w:t>
+      </w:r>
+      <w:proofErr w:type="gramStart"/>
+      <w:r>
+        <w:rPr>
+          <w:rFonts w:ascii="Calibri" w:hAnsi="Calibri"/>
+        </w:rPr>
+        <w:t>system(</w:t>
+      </w:r>
+      <w:proofErr w:type="gramEnd"/>
+      <w:r>
+        <w:rPr>
+          <w:rFonts w:ascii="Calibri" w:hAnsi="Calibri"/>
+        </w:rPr>
+        <w:t>id=</w:t>
+      </w:r>
+      <w:r>
+        <w:rPr>
+          <w:rFonts w:ascii="Calibri" w:hAnsi="Calibri"/>
+        </w:rPr>
+        <w:t>incremental</w:t>
+      </w:r>
+      <w:r>
+        <w:rPr>
+          <w:rFonts w:ascii="Calibri" w:hAnsi="Calibri"/>
+        </w:rPr>
+        <w:t>_int, action=ACTION_</w:t>
+      </w:r>
+      <w:r>
+        <w:rPr>
+          <w:rFonts w:ascii="Calibri" w:hAnsi="Calibri"/>
+        </w:rPr>
+        <w:t>FORWARD/ACTION_BACKWARD</w:t>
+      </w:r>
+      <w:r>
+        <w:rPr>
+          <w:rFonts w:ascii="Calibri" w:hAnsi="Calibri"/>
+        </w:rPr>
+        <w:t>/ACTION_NEUTRAL/ACTION_BRAKING_</w:t>
+      </w:r>
+      <w:bookmarkStart w:id="3" w:name="_GoBack"/>
+      <w:bookmarkEnd w:id="3"/>
+      <w:r>
+        <w:rPr>
+          <w:rFonts w:ascii="Calibri" w:hAnsi="Calibri"/>
+        </w:rPr>
         <w:t>STILL</w:t>
-      </w:r>
-      <w:r>
-        <w:rPr>
-          <w:rFonts w:ascii="Calibri" w:hAnsi="Calibri"/>
-        </w:rPr>
-        <w:t>, value=0)”</w:t>
-      </w:r>
-      <w:r>
-        <w:rPr>
-          <w:rFonts w:ascii="Calibri" w:hAnsi="Calibri"/>
-        </w:rPr>
-        <w:t>. This way the car will be in freewheel mode.</w:t>
-      </w:r>
-      <w:r>
-        <w:rPr>
-          <w:rFonts w:ascii="Calibri" w:hAnsi="Calibri"/>
-        </w:rPr>
-        <w:t xml:space="preserve"> The client will update the motion related icons in a blocking way. </w:t>
-      </w:r>
-      <w:r>
-        <w:rPr>
-          <w:rFonts w:ascii="Calibri" w:hAnsi="Calibri"/>
-        </w:rPr>
-        <w:t>This can be blocking because the user is not driving but he is getting prepared to do.</w:t>
-      </w:r>
-    </w:p>
-    <w:p>
-      <w:pPr>
-        <w:pStyle w:val="BodyText"/>
-        <w:spacing w:line="276" w:lineRule="auto"/>
-        <w:rPr>
-          <w:rFonts w:ascii="Calibri" w:hAnsi="Calibri"/>
-        </w:rPr>
-      </w:pPr>
-      <w:r>
-        <w:rPr>
-          <w:rFonts w:ascii="Calibri" w:hAnsi="Calibri"/>
-        </w:rPr>
-        <w:t xml:space="preserve">When the user lifts his finger from the </w:t>
-      </w:r>
-      <w:proofErr w:type="spellStart"/>
-      <w:r>
-        <w:rPr>
-          <w:rFonts w:ascii="Calibri" w:hAnsi="Calibri"/>
-        </w:rPr>
-        <w:t>SeekBar</w:t>
-      </w:r>
-      <w:proofErr w:type="spellEnd"/>
-      <w:r>
-        <w:rPr>
-          <w:rFonts w:ascii="Calibri" w:hAnsi="Calibri"/>
-          <w:lang w:val="el-GR"/>
-        </w:rPr>
-        <w:t>,</w:t>
-      </w:r>
-      <w:r>
-        <w:rPr>
-          <w:rFonts w:ascii="Calibri" w:hAnsi="Calibri"/>
-        </w:rPr>
-        <w:t xml:space="preserve"> the </w:t>
-      </w:r>
-      <w:proofErr w:type="spellStart"/>
-      <w:r>
-        <w:rPr>
-          <w:rFonts w:ascii="Calibri" w:hAnsi="Calibri"/>
-        </w:rPr>
-        <w:t>SeekBar</w:t>
-      </w:r>
-      <w:proofErr w:type="spellEnd"/>
-      <w:r>
-        <w:rPr>
-          <w:rFonts w:ascii="Calibri" w:hAnsi="Calibri"/>
-        </w:rPr>
-        <w:t xml:space="preserve"> itself will be set back to freewheeling value and call server's function</w:t>
-      </w:r>
-      <w:r>
-        <w:rPr>
-          <w:rFonts w:ascii="Calibri" w:hAnsi="Calibri"/>
-        </w:rPr>
-        <w:t xml:space="preserve"> “ThrottleBrakeSystem.set_throttle_brake_system(id=</w:t>
-      </w:r>
-      <w:r>
-        <w:rPr>
-          <w:rFonts w:ascii="Calibri" w:hAnsi="Calibri"/>
-        </w:rPr>
-        <w:t>incremental</w:t>
-      </w:r>
-      <w:r>
-        <w:rPr>
-          <w:rFonts w:ascii="Calibri" w:hAnsi="Calibri"/>
-        </w:rPr>
-        <w:t>_int, action=ACTION_STILL, value=0)”</w:t>
-      </w:r>
-      <w:r>
-        <w:rPr>
-          <w:rFonts w:ascii="Calibri" w:hAnsi="Calibri"/>
-        </w:rPr>
-        <w:t xml:space="preserve"> in a non blocking way.</w:t>
-      </w:r>
-    </w:p>
-    <w:p>
-      <w:pPr>
-        <w:pStyle w:val="BodyText"/>
-        <w:spacing w:line="276" w:lineRule="auto"/>
-        <w:rPr>
-          <w:rFonts w:ascii="Calibri" w:hAnsi="Calibri"/>
-        </w:rPr>
-      </w:pPr>
-      <w:r>
-        <w:rPr>
-          <w:rFonts w:ascii="Calibri" w:hAnsi="Calibri"/>
-        </w:rPr>
-        <w:t xml:space="preserve">When the user moves the </w:t>
-      </w:r>
-      <w:proofErr w:type="spellStart"/>
-      <w:r>
-        <w:rPr>
-          <w:rFonts w:ascii="Calibri" w:hAnsi="Calibri"/>
-        </w:rPr>
-        <w:t>SeekBar's</w:t>
-      </w:r>
-      <w:proofErr w:type="spellEnd"/>
-      <w:r>
-        <w:rPr>
-          <w:rFonts w:ascii="Calibri" w:hAnsi="Calibri"/>
-        </w:rPr>
-        <w:t xml:space="preserve"> cursor back </w:t>
-      </w:r>
-      <w:r>
-        <w:rPr>
-          <w:rFonts w:ascii="Calibri" w:hAnsi="Calibri"/>
-        </w:rPr>
-        <w:t>and</w:t>
-      </w:r>
-      <w:r>
-        <w:rPr>
-          <w:rFonts w:ascii="Calibri" w:hAnsi="Calibri"/>
-        </w:rPr>
-        <w:t xml:space="preserve"> forth </w:t>
-      </w:r>
-      <w:r>
-        <w:rPr>
-          <w:rFonts w:ascii="Calibri" w:hAnsi="Calibri"/>
-        </w:rPr>
-        <w:t>the server's function “ThrottleBrakeSystem.set_throttle_brake_system(id=</w:t>
-      </w:r>
-      <w:r>
-        <w:rPr>
-          <w:rFonts w:ascii="Calibri" w:hAnsi="Calibri"/>
-        </w:rPr>
-        <w:t>incremental</w:t>
-      </w:r>
-      <w:r>
-        <w:rPr>
-          <w:rFonts w:ascii="Calibri" w:hAnsi="Calibri"/>
-        </w:rPr>
-        <w:t>_int, action=ACTION_</w:t>
-      </w:r>
-      <w:r>
-        <w:rPr>
-          <w:rFonts w:ascii="Calibri" w:hAnsi="Calibri"/>
-        </w:rPr>
-        <w:t>FORWARD/ACTION_BACKWARD</w:t>
       </w:r>
       <w:r>
         <w:rPr>
@@ -3133,7 +3929,21 @@
         <w:rPr>
           <w:rFonts w:ascii="Calibri" w:hAnsi="Calibri"/>
         </w:rPr>
-        <w:t xml:space="preserve"> “ThrottleBrakeSystem.set_throttle_brake_system(id=</w:t>
+        <w:t xml:space="preserve"> “ThrottleBrakeSystem.set_throttle_brake_</w:t>
+      </w:r>
+      <w:proofErr w:type="gramStart"/>
+      <w:r>
+        <w:rPr>
+          <w:rFonts w:ascii="Calibri" w:hAnsi="Calibri"/>
+        </w:rPr>
+        <w:t>system(</w:t>
+      </w:r>
+      <w:proofErr w:type="gramEnd"/>
+      <w:r>
+        <w:rPr>
+          <w:rFonts w:ascii="Calibri" w:hAnsi="Calibri"/>
+        </w:rPr>
+        <w:t>id=</w:t>
       </w:r>
       <w:r>
         <w:rPr>
@@ -3156,14 +3966,12 @@
       <w:r>
         <w:rPr>
           <w:rFonts w:ascii="Calibri" w:hAnsi="Calibri"/>
-          <w:lang w:val="el-GR"/>
         </w:rPr>
         <w:t>NEUTRAL/ACTION_BRAKING_STILL</w:t>
       </w:r>
       <w:r>
         <w:rPr>
           <w:rFonts w:ascii="Calibri" w:hAnsi="Calibri"/>
-          <w:lang w:val="el-GR"/>
         </w:rPr>
         <w:t>,</w:t>
       </w:r>
@@ -3222,13 +4030,23 @@
           <w:iCs/>
         </w:rPr>
       </w:pPr>
+      <w:proofErr w:type="gramStart"/>
       <w:r>
         <w:rPr>
           <w:rFonts w:ascii="Calibri" w:hAnsi="Calibri"/>
           <w:i/>
           <w:iCs/>
         </w:rPr>
-        <w:t>At the moment the following could be based on server events and not from hardware events.</w:t>
+        <w:t>At the moment</w:t>
+      </w:r>
+      <w:proofErr w:type="gramEnd"/>
+      <w:r>
+        <w:rPr>
+          <w:rFonts w:ascii="Calibri" w:hAnsi="Calibri"/>
+          <w:i/>
+          <w:iCs/>
+        </w:rPr>
+        <w:t xml:space="preserve"> the following could be based on server events and not from hardware events.</w:t>
       </w:r>
     </w:p>
     <w:p>
@@ -3301,7 +4119,6 @@
       <w:r>
         <w:rPr>
           <w:rFonts w:ascii="Calibri" w:hAnsi="Calibri"/>
-          <w:lang w:val="el-GR"/>
         </w:rPr>
         <w:t xml:space="preserve"> </w:t>
       </w:r>
@@ -3415,7 +4232,21 @@
         <w:rPr>
           <w:rFonts w:ascii="Calibri" w:hAnsi="Calibri"/>
         </w:rPr>
-        <w:t>find the appropriate H-bridge which supports brake stop and freewheeling stop.</w:t>
+        <w:t>find the appropriate H-</w:t>
+      </w:r>
+      <w:proofErr w:type="gramStart"/>
+      <w:r>
+        <w:rPr>
+          <w:rFonts w:ascii="Calibri" w:hAnsi="Calibri"/>
+        </w:rPr>
+        <w:t>bridge which</w:t>
+      </w:r>
+      <w:proofErr w:type="gramEnd"/>
+      <w:r>
+        <w:rPr>
+          <w:rFonts w:ascii="Calibri" w:hAnsi="Calibri"/>
+        </w:rPr>
+        <w:t xml:space="preserve"> supports brake stop and freewheeling stop.</w:t>
       </w:r>
       <w:r>
         <w:rPr>
@@ -3492,15 +4323,27 @@
         <w:ind w:left="0" w:firstLine="0"/>
         <w:rPr>
           <w:rFonts w:ascii="Calibri" w:hAnsi="Calibri"/>
-          <w:lang w:val="el-GR"/>
-        </w:rPr>
-      </w:pPr>
-      <w:r>
-        <w:rPr>
-          <w:rFonts w:ascii="Calibri" w:hAnsi="Calibri"/>
-          <w:lang w:val="el-GR"/>
-        </w:rPr>
-        <w:t>The SeekBar’s curser default and neutral position is in the middle. When in the middle the car's wheels are looking straight.</w:t>
+        </w:rPr>
+      </w:pPr>
+      <w:r>
+        <w:rPr>
+          <w:rFonts w:ascii="Calibri" w:hAnsi="Calibri"/>
+        </w:rPr>
+        <w:t xml:space="preserve">The </w:t>
+      </w:r>
+      <w:proofErr w:type="spellStart"/>
+      <w:r>
+        <w:rPr>
+          <w:rFonts w:ascii="Calibri" w:hAnsi="Calibri"/>
+        </w:rPr>
+        <w:t>SeekBar’s</w:t>
+      </w:r>
+      <w:proofErr w:type="spellEnd"/>
+      <w:r>
+        <w:rPr>
+          <w:rFonts w:ascii="Calibri" w:hAnsi="Calibri"/>
+        </w:rPr>
+        <w:t xml:space="preserve"> curser default and neutral position is in the middle. When in the middle the car's wheels are looking straight.</w:t>
       </w:r>
     </w:p>
     <w:p>
@@ -3514,15 +4357,27 @@
         <w:ind w:left="0" w:firstLine="0"/>
         <w:rPr>
           <w:rFonts w:ascii="Calibri" w:hAnsi="Calibri"/>
-          <w:lang w:val="el-GR"/>
-        </w:rPr>
-      </w:pPr>
-      <w:r>
-        <w:rPr>
-          <w:rFonts w:ascii="Calibri" w:hAnsi="Calibri"/>
-          <w:lang w:val="el-GR"/>
-        </w:rPr>
-        <w:t>Here, the communication between the client and the server should be executed in a non-blocking way.</w:t>
+        </w:rPr>
+      </w:pPr>
+      <w:r>
+        <w:rPr>
+          <w:rFonts w:ascii="Calibri" w:hAnsi="Calibri"/>
+        </w:rPr>
+        <w:t xml:space="preserve">Here, the communication between the client and the server </w:t>
+      </w:r>
+      <w:proofErr w:type="gramStart"/>
+      <w:r>
+        <w:rPr>
+          <w:rFonts w:ascii="Calibri" w:hAnsi="Calibri"/>
+        </w:rPr>
+        <w:t>should be executed</w:t>
+      </w:r>
+      <w:proofErr w:type="gramEnd"/>
+      <w:r>
+        <w:rPr>
+          <w:rFonts w:ascii="Calibri" w:hAnsi="Calibri"/>
+        </w:rPr>
+        <w:t xml:space="preserve"> in a non-blocking way.</w:t>
       </w:r>
     </w:p>
     <w:p>
@@ -3536,20 +4391,19 @@
         <w:ind w:left="0" w:firstLine="0"/>
         <w:rPr>
           <w:rFonts w:ascii="Calibri" w:hAnsi="Calibri"/>
-          <w:lang w:val="el-GR"/>
-        </w:rPr>
-      </w:pPr>
-      <w:r>
-        <w:rPr>
-          <w:rFonts w:ascii="Calibri" w:hAnsi="Calibri"/>
-          <w:lang w:val="el-GR"/>
-        </w:rPr>
+        </w:rPr>
+      </w:pPr>
+      <w:r>
+        <w:rPr>
+          <w:rFonts w:ascii="Calibri" w:hAnsi="Calibri"/>
+        </w:rPr>
+        <w:lastRenderedPageBreak/>
         <w:t>The client will call server's function «</w:t>
       </w:r>
-      <w:r>
-        <w:rPr>
-          <w:rFonts w:ascii="Calibri" w:hAnsi="Calibri"/>
-          <w:lang w:val="el-GR"/>
+      <w:proofErr w:type="spellStart"/>
+      <w:r>
+        <w:rPr>
+          <w:rFonts w:ascii="Calibri" w:hAnsi="Calibri"/>
         </w:rPr>
         <w:t>SteeringSystem.</w:t>
       </w:r>
@@ -3559,20 +4413,21 @@
         </w:rPr>
         <w:t>set_</w:t>
       </w:r>
-      <w:r>
-        <w:rPr>
-          <w:rFonts w:ascii="Calibri" w:hAnsi="Calibri"/>
-          <w:lang w:val="el-GR"/>
+      <w:proofErr w:type="gramStart"/>
+      <w:r>
+        <w:rPr>
+          <w:rFonts w:ascii="Calibri" w:hAnsi="Calibri"/>
         </w:rPr>
         <w:t>direction</w:t>
       </w:r>
-      <w:r>
-        <w:rPr>
-          <w:rFonts w:ascii="Calibri" w:hAnsi="Calibri"/>
-          <w:lang w:val="el-GR"/>
+      <w:proofErr w:type="spellEnd"/>
+      <w:r>
+        <w:rPr>
+          <w:rFonts w:ascii="Calibri" w:hAnsi="Calibri"/>
         </w:rPr>
         <w:t>(</w:t>
       </w:r>
+      <w:proofErr w:type="gramEnd"/>
       <w:r>
         <w:rPr>
           <w:rFonts w:ascii="Calibri" w:hAnsi="Calibri"/>
@@ -3602,16 +4457,8 @@
       <w:r>
         <w:rPr>
           <w:rFonts w:ascii="Calibri" w:hAnsi="Calibri"/>
-          <w:lang w:val="el-GR"/>
-        </w:rPr>
-        <w:t>RIGHT</w:t>
-      </w:r>
-      <w:r>
-        <w:rPr>
-          <w:rFonts w:ascii="Calibri" w:hAnsi="Calibri"/>
-          <w:lang w:val="el-GR"/>
-        </w:rPr>
-        <w:t>/</w:t>
+        </w:rPr>
+        <w:t>RIGHT/</w:t>
       </w:r>
       <w:r>
         <w:rPr>
@@ -3622,16 +4469,8 @@
       <w:r>
         <w:rPr>
           <w:rFonts w:ascii="Calibri" w:hAnsi="Calibri"/>
-          <w:lang w:val="el-GR"/>
-        </w:rPr>
-        <w:t>LEFT</w:t>
-      </w:r>
-      <w:r>
-        <w:rPr>
-          <w:rFonts w:ascii="Calibri" w:hAnsi="Calibri"/>
-          <w:lang w:val="el-GR"/>
-        </w:rPr>
-        <w:t>/</w:t>
+        </w:rPr>
+        <w:t>LEFT/</w:t>
       </w:r>
       <w:r>
         <w:rPr>
@@ -3642,16 +4481,8 @@
       <w:r>
         <w:rPr>
           <w:rFonts w:ascii="Calibri" w:hAnsi="Calibri"/>
-          <w:lang w:val="el-GR"/>
-        </w:rPr>
-        <w:t>STRAIGHT</w:t>
-      </w:r>
-      <w:r>
-        <w:rPr>
-          <w:rFonts w:ascii="Calibri" w:hAnsi="Calibri"/>
-          <w:lang w:val="el-GR"/>
-        </w:rPr>
-        <w:t>,</w:t>
+        </w:rPr>
+        <w:t>STRAIGHT,</w:t>
       </w:r>
       <w:r>
         <w:rPr>
@@ -3685,29 +4516,103 @@
         <w:ind w:left="0" w:firstLine="0"/>
         <w:rPr>
           <w:rFonts w:ascii="Calibri" w:hAnsi="Calibri"/>
-          <w:lang w:val="el-GR"/>
-        </w:rPr>
-      </w:pPr>
-      <w:r>
-        <w:rPr>
-          <w:rFonts w:ascii="Calibri" w:hAnsi="Calibri"/>
-          <w:lang w:val="el-GR"/>
-        </w:rPr>
-        <w:t xml:space="preserve">Like in throttle/brake control I will have a different incremental var for id. </w:t>
-      </w:r>
-      <w:r>
-        <w:rPr>
-          <w:rFonts w:ascii="Calibri" w:hAnsi="Calibri"/>
-          <w:lang w:val="el-GR"/>
-        </w:rPr>
-        <w:t xml:space="preserve">This var «lastSteeringRequestId» </w:t>
-      </w:r>
-      <w:r>
-        <w:rPr>
-          <w:rFonts w:ascii="Calibri" w:hAnsi="Calibri"/>
-          <w:lang w:val="el-GR"/>
-        </w:rPr>
-        <w:t>will be sent as an id to the previous server function.</w:t>
+        </w:rPr>
+      </w:pPr>
+      <w:r>
+        <w:rPr>
+          <w:rFonts w:ascii="Calibri" w:hAnsi="Calibri"/>
+        </w:rPr>
+        <w:t xml:space="preserve">Like in throttle/brake </w:t>
+      </w:r>
+      <w:proofErr w:type="gramStart"/>
+      <w:r>
+        <w:rPr>
+          <w:rFonts w:ascii="Calibri" w:hAnsi="Calibri"/>
+        </w:rPr>
+        <w:t>control</w:t>
+      </w:r>
+      <w:proofErr w:type="gramEnd"/>
+      <w:r>
+        <w:rPr>
+          <w:rFonts w:ascii="Calibri" w:hAnsi="Calibri"/>
+        </w:rPr>
+        <w:t xml:space="preserve"> I will have a different incremental </w:t>
+      </w:r>
+      <w:proofErr w:type="spellStart"/>
+      <w:r>
+        <w:rPr>
+          <w:rFonts w:ascii="Calibri" w:hAnsi="Calibri"/>
+        </w:rPr>
+        <w:t>var</w:t>
+      </w:r>
+      <w:proofErr w:type="spellEnd"/>
+      <w:r>
+        <w:rPr>
+          <w:rFonts w:ascii="Calibri" w:hAnsi="Calibri"/>
+        </w:rPr>
+        <w:t xml:space="preserve"> for id. </w:t>
+      </w:r>
+      <w:r>
+        <w:rPr>
+          <w:rFonts w:ascii="Calibri" w:hAnsi="Calibri"/>
+        </w:rPr>
+        <w:t xml:space="preserve">This </w:t>
+      </w:r>
+      <w:proofErr w:type="spellStart"/>
+      <w:r>
+        <w:rPr>
+          <w:rFonts w:ascii="Calibri" w:hAnsi="Calibri"/>
+        </w:rPr>
+        <w:t>var</w:t>
+      </w:r>
+      <w:proofErr w:type="spellEnd"/>
+      <w:r>
+        <w:rPr>
+          <w:rFonts w:ascii="Calibri" w:hAnsi="Calibri"/>
+        </w:rPr>
+        <w:t xml:space="preserve"> «</w:t>
+      </w:r>
+      <w:proofErr w:type="spellStart"/>
+      <w:r>
+        <w:rPr>
+          <w:rFonts w:ascii="Calibri" w:hAnsi="Calibri"/>
+        </w:rPr>
+        <w:t>lastSteeringRequestId</w:t>
+      </w:r>
+      <w:proofErr w:type="spellEnd"/>
+      <w:r>
+        <w:rPr>
+          <w:rFonts w:ascii="Calibri" w:hAnsi="Calibri"/>
+        </w:rPr>
+        <w:t xml:space="preserve">» </w:t>
+      </w:r>
+      <w:proofErr w:type="gramStart"/>
+      <w:r>
+        <w:rPr>
+          <w:rFonts w:ascii="Calibri" w:hAnsi="Calibri"/>
+        </w:rPr>
+        <w:t>will be sent</w:t>
+      </w:r>
+      <w:proofErr w:type="gramEnd"/>
+      <w:r>
+        <w:rPr>
+          <w:rFonts w:ascii="Calibri" w:hAnsi="Calibri"/>
+        </w:rPr>
+        <w:t xml:space="preserve"> as an </w:t>
+      </w:r>
+      <w:proofErr w:type="spellStart"/>
+      <w:r>
+        <w:rPr>
+          <w:rFonts w:ascii="Calibri" w:hAnsi="Calibri"/>
+        </w:rPr>
+        <w:t>id</w:t>
+      </w:r>
+      <w:proofErr w:type="spellEnd"/>
+      <w:r>
+        <w:rPr>
+          <w:rFonts w:ascii="Calibri" w:hAnsi="Calibri"/>
+        </w:rPr>
+        <w:t xml:space="preserve"> to the previous server function.</w:t>
       </w:r>
     </w:p>
     <w:p>
@@ -3721,41 +4626,99 @@
         <w:ind w:left="0" w:firstLine="0"/>
         <w:rPr>
           <w:rFonts w:ascii="Calibri" w:hAnsi="Calibri"/>
-          <w:lang w:val="el-GR"/>
-        </w:rPr>
-      </w:pPr>
-      <w:r>
-        <w:rPr>
-          <w:rFonts w:ascii="Calibri" w:hAnsi="Calibri"/>
-          <w:lang w:val="el-GR"/>
-        </w:rPr>
-        <w:t xml:space="preserve">Do not forget to reset the var to </w:t>
-      </w:r>
-      <w:r>
-        <w:rPr>
-          <w:rFonts w:ascii="Calibri" w:hAnsi="Calibri"/>
-          <w:lang w:val="el-GR"/>
-        </w:rPr>
-        <w:t xml:space="preserve">0 just like in throttle/brake and also do not forget to rename the throttle/brake id to </w:t>
-      </w:r>
-      <w:r>
-        <w:rPr>
-          <w:rFonts w:ascii="Calibri" w:hAnsi="Calibri"/>
-          <w:lang w:val="el-GR"/>
-        </w:rPr>
-        <w:t>«lastMotionRequestId»</w:t>
-      </w:r>
-      <w:r>
-        <w:rPr>
-          <w:rFonts w:ascii="Calibri" w:hAnsi="Calibri"/>
-          <w:lang w:val="el-GR"/>
-        </w:rPr>
-        <w:t xml:space="preserve">. The renaming should be done in client only because at server I call the «lastRequestId» using the class first, so it is difficult to </w:t>
-      </w:r>
-      <w:r>
-        <w:rPr>
-          <w:rFonts w:ascii="Calibri" w:hAnsi="Calibri"/>
-          <w:lang w:val="el-GR"/>
+        </w:rPr>
+      </w:pPr>
+      <w:r>
+        <w:rPr>
+          <w:rFonts w:ascii="Calibri" w:hAnsi="Calibri"/>
+        </w:rPr>
+        <w:t xml:space="preserve">Do not forget to reset the </w:t>
+      </w:r>
+      <w:proofErr w:type="spellStart"/>
+      <w:r>
+        <w:rPr>
+          <w:rFonts w:ascii="Calibri" w:hAnsi="Calibri"/>
+        </w:rPr>
+        <w:t>var</w:t>
+      </w:r>
+      <w:proofErr w:type="spellEnd"/>
+      <w:r>
+        <w:rPr>
+          <w:rFonts w:ascii="Calibri" w:hAnsi="Calibri"/>
+        </w:rPr>
+        <w:t xml:space="preserve"> to </w:t>
+      </w:r>
+      <w:proofErr w:type="gramStart"/>
+      <w:r>
+        <w:rPr>
+          <w:rFonts w:ascii="Calibri" w:hAnsi="Calibri"/>
+        </w:rPr>
+        <w:t>0</w:t>
+      </w:r>
+      <w:proofErr w:type="gramEnd"/>
+      <w:r>
+        <w:rPr>
+          <w:rFonts w:ascii="Calibri" w:hAnsi="Calibri"/>
+        </w:rPr>
+        <w:t xml:space="preserve"> just like in throttle/brake and also do not forget to rename the throttle/brake id to </w:t>
+      </w:r>
+      <w:r>
+        <w:rPr>
+          <w:rFonts w:ascii="Calibri" w:hAnsi="Calibri"/>
+        </w:rPr>
+        <w:t>«</w:t>
+      </w:r>
+      <w:proofErr w:type="spellStart"/>
+      <w:r>
+        <w:rPr>
+          <w:rFonts w:ascii="Calibri" w:hAnsi="Calibri"/>
+        </w:rPr>
+        <w:t>lastMotionRequestId</w:t>
+      </w:r>
+      <w:proofErr w:type="spellEnd"/>
+      <w:r>
+        <w:rPr>
+          <w:rFonts w:ascii="Calibri" w:hAnsi="Calibri"/>
+        </w:rPr>
+        <w:t>»</w:t>
+      </w:r>
+      <w:r>
+        <w:rPr>
+          <w:rFonts w:ascii="Calibri" w:hAnsi="Calibri"/>
+        </w:rPr>
+        <w:t xml:space="preserve">. The renaming </w:t>
+      </w:r>
+      <w:proofErr w:type="gramStart"/>
+      <w:r>
+        <w:rPr>
+          <w:rFonts w:ascii="Calibri" w:hAnsi="Calibri"/>
+        </w:rPr>
+        <w:t>should be done</w:t>
+      </w:r>
+      <w:proofErr w:type="gramEnd"/>
+      <w:r>
+        <w:rPr>
+          <w:rFonts w:ascii="Calibri" w:hAnsi="Calibri"/>
+        </w:rPr>
+        <w:t xml:space="preserve"> in client only because at server I call the «</w:t>
+      </w:r>
+      <w:proofErr w:type="spellStart"/>
+      <w:r>
+        <w:rPr>
+          <w:rFonts w:ascii="Calibri" w:hAnsi="Calibri"/>
+        </w:rPr>
+        <w:t>lastRequestId</w:t>
+      </w:r>
+      <w:proofErr w:type="spellEnd"/>
+      <w:r>
+        <w:rPr>
+          <w:rFonts w:ascii="Calibri" w:hAnsi="Calibri"/>
+        </w:rPr>
+        <w:t xml:space="preserve">» using the class first, so it is difficult to </w:t>
+      </w:r>
+      <w:r>
+        <w:rPr>
+          <w:rFonts w:ascii="Calibri" w:hAnsi="Calibri"/>
         </w:rPr>
         <w:t>get confused.</w:t>
       </w:r>
@@ -3793,27 +4756,24 @@
         <w:ind w:left="0" w:firstLine="0"/>
         <w:rPr>
           <w:rFonts w:ascii="Calibri" w:hAnsi="Calibri"/>
-          <w:lang w:val="el-GR"/>
-        </w:rPr>
-      </w:pPr>
-      <w:r>
-        <w:rPr>
-          <w:rFonts w:ascii="Calibri" w:hAnsi="Calibri"/>
-          <w:lang w:val="el-GR"/>
+        </w:rPr>
+      </w:pPr>
+      <w:r>
+        <w:rPr>
+          <w:rFonts w:ascii="Calibri" w:hAnsi="Calibri"/>
         </w:rPr>
         <w:t>Server will have a function</w:t>
       </w:r>
       <w:r>
         <w:rPr>
           <w:rFonts w:ascii="Calibri" w:hAnsi="Calibri"/>
-          <w:lang w:val="el-GR"/>
         </w:rPr>
         <w:t xml:space="preserve"> «</w:t>
       </w:r>
-      <w:r>
-        <w:rPr>
-          <w:rFonts w:ascii="Calibri" w:hAnsi="Calibri"/>
-          <w:lang w:val="el-GR"/>
+      <w:proofErr w:type="spellStart"/>
+      <w:r>
+        <w:rPr>
+          <w:rFonts w:ascii="Calibri" w:hAnsi="Calibri"/>
         </w:rPr>
         <w:t>SteeringSystem.</w:t>
       </w:r>
@@ -3823,13 +4783,21 @@
         </w:rPr>
         <w:t>set_</w:t>
       </w:r>
-      <w:r>
-        <w:rPr>
-          <w:rFonts w:ascii="Calibri" w:hAnsi="Calibri"/>
-          <w:lang w:val="el-GR"/>
-        </w:rPr>
-        <w:t>direction(</w:t>
-      </w:r>
+      <w:proofErr w:type="gramStart"/>
+      <w:r>
+        <w:rPr>
+          <w:rFonts w:ascii="Calibri" w:hAnsi="Calibri"/>
+        </w:rPr>
+        <w:t>direction</w:t>
+      </w:r>
+      <w:proofErr w:type="spellEnd"/>
+      <w:r>
+        <w:rPr>
+          <w:rFonts w:ascii="Calibri" w:hAnsi="Calibri"/>
+        </w:rPr>
+        <w:t>(</w:t>
+      </w:r>
+      <w:proofErr w:type="gramEnd"/>
       <w:r>
         <w:rPr>
           <w:rFonts w:ascii="Calibri" w:hAnsi="Calibri"/>
@@ -3859,7 +4827,6 @@
       <w:r>
         <w:rPr>
           <w:rFonts w:ascii="Calibri" w:hAnsi="Calibri"/>
-          <w:lang w:val="el-GR"/>
         </w:rPr>
         <w:t>RIGHT/</w:t>
       </w:r>
@@ -3872,7 +4839,6 @@
       <w:r>
         <w:rPr>
           <w:rFonts w:ascii="Calibri" w:hAnsi="Calibri"/>
-          <w:lang w:val="el-GR"/>
         </w:rPr>
         <w:t>LEFT/</w:t>
       </w:r>
@@ -3885,7 +4851,6 @@
       <w:r>
         <w:rPr>
           <w:rFonts w:ascii="Calibri" w:hAnsi="Calibri"/>
-          <w:lang w:val="el-GR"/>
         </w:rPr>
         <w:t>STRAIGHT,</w:t>
       </w:r>
@@ -3912,7 +4877,6 @@
       <w:r>
         <w:rPr>
           <w:rFonts w:ascii="Calibri" w:hAnsi="Calibri"/>
-          <w:lang w:val="el-GR"/>
         </w:rPr>
         <w:t xml:space="preserve"> which get data from the client and apply it the hardware.</w:t>
       </w:r>
@@ -3928,39 +4892,102 @@
         <w:ind w:left="0" w:firstLine="0"/>
         <w:rPr>
           <w:rFonts w:ascii="Calibri" w:hAnsi="Calibri"/>
-          <w:lang w:val="el-GR"/>
-        </w:rPr>
-      </w:pPr>
-      <w:r>
-        <w:rPr>
-          <w:rFonts w:ascii="Calibri" w:hAnsi="Calibri"/>
-          <w:lang w:val="el-GR"/>
-        </w:rPr>
-        <w:t>Here I use a var «lastRequestId» like in «ThrottleSystem»</w:t>
-      </w:r>
-      <w:r>
-        <w:rPr>
-          <w:rFonts w:ascii="Calibri" w:hAnsi="Calibri"/>
-          <w:lang w:val="el-GR"/>
+        </w:rPr>
+      </w:pPr>
+      <w:r>
+        <w:rPr>
+          <w:rFonts w:ascii="Calibri" w:hAnsi="Calibri"/>
+        </w:rPr>
+        <w:t xml:space="preserve">Here I use a </w:t>
+      </w:r>
+      <w:proofErr w:type="spellStart"/>
+      <w:r>
+        <w:rPr>
+          <w:rFonts w:ascii="Calibri" w:hAnsi="Calibri"/>
+        </w:rPr>
+        <w:t>var</w:t>
+      </w:r>
+      <w:proofErr w:type="spellEnd"/>
+      <w:r>
+        <w:rPr>
+          <w:rFonts w:ascii="Calibri" w:hAnsi="Calibri"/>
+        </w:rPr>
+        <w:t xml:space="preserve"> «</w:t>
+      </w:r>
+      <w:proofErr w:type="spellStart"/>
+      <w:r>
+        <w:rPr>
+          <w:rFonts w:ascii="Calibri" w:hAnsi="Calibri"/>
+        </w:rPr>
+        <w:t>lastRequestId</w:t>
+      </w:r>
+      <w:proofErr w:type="spellEnd"/>
+      <w:r>
+        <w:rPr>
+          <w:rFonts w:ascii="Calibri" w:hAnsi="Calibri"/>
+        </w:rPr>
+        <w:t>» like in «</w:t>
+      </w:r>
+      <w:proofErr w:type="spellStart"/>
+      <w:r>
+        <w:rPr>
+          <w:rFonts w:ascii="Calibri" w:hAnsi="Calibri"/>
+        </w:rPr>
+        <w:t>ThrottleSystem</w:t>
+      </w:r>
+      <w:proofErr w:type="spellEnd"/>
+      <w:r>
+        <w:rPr>
+          <w:rFonts w:ascii="Calibri" w:hAnsi="Calibri"/>
+        </w:rPr>
+        <w:t>»</w:t>
+      </w:r>
+      <w:r>
+        <w:rPr>
+          <w:rFonts w:ascii="Calibri" w:hAnsi="Calibri"/>
         </w:rPr>
         <w:t xml:space="preserve"> to make sure </w:t>
       </w:r>
       <w:r>
         <w:rPr>
           <w:rFonts w:ascii="Calibri" w:hAnsi="Calibri"/>
-          <w:lang w:val="el-GR"/>
-        </w:rPr>
-        <w:t>the last request from the client is applied. Also, this var, just like «ThrlottleSystem»’s</w:t>
-      </w:r>
-      <w:r>
-        <w:rPr>
-          <w:rFonts w:ascii="Calibri" w:hAnsi="Calibri"/>
-          <w:lang w:val="el-GR"/>
+        </w:rPr>
+        <w:t xml:space="preserve">the last request from the client is applied. Also, this </w:t>
+      </w:r>
+      <w:proofErr w:type="spellStart"/>
+      <w:r>
+        <w:rPr>
+          <w:rFonts w:ascii="Calibri" w:hAnsi="Calibri"/>
+        </w:rPr>
+        <w:t>var</w:t>
+      </w:r>
+      <w:proofErr w:type="spellEnd"/>
+      <w:r>
+        <w:rPr>
+          <w:rFonts w:ascii="Calibri" w:hAnsi="Calibri"/>
+        </w:rPr>
+        <w:t>, just like «</w:t>
+      </w:r>
+      <w:proofErr w:type="spellStart"/>
+      <w:r>
+        <w:rPr>
+          <w:rFonts w:ascii="Calibri" w:hAnsi="Calibri"/>
+        </w:rPr>
+        <w:t>ThrlottleSystem</w:t>
+      </w:r>
+      <w:proofErr w:type="spellEnd"/>
+      <w:r>
+        <w:rPr>
+          <w:rFonts w:ascii="Calibri" w:hAnsi="Calibri"/>
+        </w:rPr>
+        <w:t>»’s</w:t>
+      </w:r>
+      <w:r>
+        <w:rPr>
+          <w:rFonts w:ascii="Calibri" w:hAnsi="Calibri"/>
         </w:rPr>
         <w:t xml:space="preserve"> must be reset when the engine is off.</w:t>
       </w:r>
-      <w:bookmarkStart w:id="3" w:name="_GoBack"/>
-      <w:bookmarkEnd w:id="3"/>
     </w:p>
     <w:p>
       <w:pPr>
@@ -4095,6 +5122,7 @@
         <w:t>) the client (Android app) will call a local function “</w:t>
       </w:r>
       <w:proofErr w:type="spellStart"/>
+      <w:proofErr w:type="gramStart"/>
       <w:r>
         <w:rPr>
           <w:rFonts w:ascii="Calibri" w:hAnsi="Calibri"/>
@@ -4106,7 +5134,14 @@
         <w:rPr>
           <w:rFonts w:ascii="Calibri" w:hAnsi="Calibri"/>
         </w:rPr>
-        <w:t xml:space="preserve">(direction=left, state=true/false)” which will change the initial state to the new one, change the image to </w:t>
+        <w:t>(</w:t>
+      </w:r>
+      <w:proofErr w:type="gramEnd"/>
+      <w:r>
+        <w:rPr>
+          <w:rFonts w:ascii="Calibri" w:hAnsi="Calibri"/>
+        </w:rPr>
+        <w:t xml:space="preserve">direction=left, state=true/false)” which will change the initial state to the new one, change the image to </w:t>
       </w:r>
       <w:proofErr w:type="spellStart"/>
       <w:r>
@@ -4161,7 +5196,25 @@
           <w:i/>
           <w:iCs/>
         </w:rPr>
-        <w:t xml:space="preserve"> find another implementation because this will have issues due to concurrency. Imagine the scenario where the user sets the light state to true and the thread to the client reads the previous state which will be false.</w:t>
+        <w:t xml:space="preserve"> find another implementation because this will have issues due to concurrency. Imagine the scenario where the user sets the light state to true and the thread to the client reads the previous </w:t>
+      </w:r>
+      <w:proofErr w:type="gramStart"/>
+      <w:r>
+        <w:rPr>
+          <w:rFonts w:ascii="Calibri" w:hAnsi="Calibri"/>
+          <w:i/>
+          <w:iCs/>
+        </w:rPr>
+        <w:t>state which</w:t>
+      </w:r>
+      <w:proofErr w:type="gramEnd"/>
+      <w:r>
+        <w:rPr>
+          <w:rFonts w:ascii="Calibri" w:hAnsi="Calibri"/>
+          <w:i/>
+          <w:iCs/>
+        </w:rPr>
+        <w:t xml:space="preserve"> will be false.</w:t>
       </w:r>
     </w:p>
     <w:p>
@@ -4230,15 +5283,31 @@
           <w:rFonts w:ascii="Calibri" w:hAnsi="Calibri"/>
           <w:strike/>
         </w:rPr>
-        <w:t>get_turn_light_state</w:t>
-      </w:r>
-      <w:proofErr w:type="spellEnd"/>
+        <w:t>get_turn_light_</w:t>
+      </w:r>
+      <w:proofErr w:type="gramStart"/>
       <w:r>
         <w:rPr>
           <w:rFonts w:ascii="Calibri" w:hAnsi="Calibri"/>
           <w:strike/>
         </w:rPr>
-        <w:t>(direction=left)” to get the current state from the server and call the “</w:t>
+        <w:t>state</w:t>
+      </w:r>
+      <w:proofErr w:type="spellEnd"/>
+      <w:r>
+        <w:rPr>
+          <w:rFonts w:ascii="Calibri" w:hAnsi="Calibri"/>
+          <w:strike/>
+        </w:rPr>
+        <w:t>(</w:t>
+      </w:r>
+      <w:proofErr w:type="gramEnd"/>
+      <w:r>
+        <w:rPr>
+          <w:rFonts w:ascii="Calibri" w:hAnsi="Calibri"/>
+          <w:strike/>
+        </w:rPr>
+        <w:t>direction=left)” to get the current state from the server and call the “</w:t>
       </w:r>
       <w:proofErr w:type="spellStart"/>
       <w:r>
@@ -4281,14 +5350,23 @@
           <w:rFonts w:ascii="Calibri" w:hAnsi="Calibri"/>
           <w:strike/>
         </w:rPr>
-        <w:t>: A server(</w:t>
-      </w:r>
-      <w:proofErr w:type="spellStart"/>
+        <w:t xml:space="preserve">: A </w:t>
+      </w:r>
+      <w:proofErr w:type="gramStart"/>
       <w:r>
         <w:rPr>
           <w:rFonts w:ascii="Calibri" w:hAnsi="Calibri"/>
           <w:strike/>
         </w:rPr>
+        <w:t>server(</w:t>
+      </w:r>
+      <w:proofErr w:type="spellStart"/>
+      <w:proofErr w:type="gramEnd"/>
+      <w:r>
+        <w:rPr>
+          <w:rFonts w:ascii="Calibri" w:hAnsi="Calibri"/>
+          <w:strike/>
+        </w:rPr>
         <w:t>NanoHTTP</w:t>
       </w:r>
       <w:proofErr w:type="spellEnd"/>
@@ -4316,6 +5394,7 @@
         <w:t>) about the left turn light state whenever it changes. Then the client should call the local function “</w:t>
       </w:r>
       <w:proofErr w:type="spellStart"/>
+      <w:proofErr w:type="gramStart"/>
       <w:r>
         <w:rPr>
           <w:rFonts w:ascii="Calibri" w:hAnsi="Calibri"/>
@@ -4329,7 +5408,15 @@
           <w:rFonts w:ascii="Calibri" w:hAnsi="Calibri"/>
           <w:strike/>
         </w:rPr>
-        <w:t>(direction=left, state=true/false)” according to the request data it receives.</w:t>
+        <w:t>(</w:t>
+      </w:r>
+      <w:proofErr w:type="gramEnd"/>
+      <w:r>
+        <w:rPr>
+          <w:rFonts w:ascii="Calibri" w:hAnsi="Calibri"/>
+          <w:strike/>
+        </w:rPr>
+        <w:t>direction=left, state=true/false)” according to the request data it receives.</w:t>
       </w:r>
     </w:p>
     <w:p>
@@ -4361,14 +5448,35 @@
         <w:rPr>
           <w:rFonts w:ascii="Calibri" w:hAnsi="Calibri"/>
         </w:rPr>
-        <w:t>set_turn_light_state</w:t>
-      </w:r>
-      <w:proofErr w:type="spellEnd"/>
-      <w:r>
-        <w:rPr>
-          <w:rFonts w:ascii="Calibri" w:hAnsi="Calibri"/>
-        </w:rPr>
-        <w:t>(direction=left, state=true/false” in server always returns a state from the hardware controllers “</w:t>
+        <w:t>set_turn_light_</w:t>
+      </w:r>
+      <w:proofErr w:type="gramStart"/>
+      <w:r>
+        <w:rPr>
+          <w:rFonts w:ascii="Calibri" w:hAnsi="Calibri"/>
+        </w:rPr>
+        <w:t>state</w:t>
+      </w:r>
+      <w:proofErr w:type="spellEnd"/>
+      <w:r>
+        <w:rPr>
+          <w:rFonts w:ascii="Calibri" w:hAnsi="Calibri"/>
+        </w:rPr>
+        <w:t>(</w:t>
+      </w:r>
+      <w:proofErr w:type="gramEnd"/>
+      <w:r>
+        <w:rPr>
+          <w:rFonts w:ascii="Calibri" w:hAnsi="Calibri"/>
+        </w:rPr>
+        <w:t xml:space="preserve">direction=left, state=true/false” in server always returns a state from the hardware controllers </w:t>
+      </w:r>
+      <w:r>
+        <w:rPr>
+          <w:rFonts w:ascii="Calibri" w:hAnsi="Calibri"/>
+        </w:rPr>
+        <w:lastRenderedPageBreak/>
+        <w:t>“</w:t>
       </w:r>
       <w:proofErr w:type="spellStart"/>
       <w:r>
@@ -4441,6 +5549,7 @@
         <w:t xml:space="preserve"> in order to wait for the “</w:t>
       </w:r>
       <w:proofErr w:type="spellStart"/>
+      <w:proofErr w:type="gramStart"/>
       <w:r>
         <w:rPr>
           <w:rFonts w:ascii="Calibri" w:hAnsi="Calibri"/>
@@ -4456,24 +5565,33 @@
           <w:i/>
           <w:iCs/>
         </w:rPr>
-        <w:t>(direction=left, state=true/false)” to finish its job before getting data from “</w:t>
-      </w:r>
-      <w:proofErr w:type="spellStart"/>
+        <w:t>(</w:t>
+      </w:r>
+      <w:proofErr w:type="gramEnd"/>
       <w:r>
         <w:rPr>
           <w:rFonts w:ascii="Calibri" w:hAnsi="Calibri"/>
           <w:i/>
           <w:iCs/>
         </w:rPr>
-        <w:t>ElectricController.getTurnLightState</w:t>
-      </w:r>
-      <w:proofErr w:type="spellEnd"/>
+        <w:t>direction=left, state=true/false)” to finish its job before getting data from “</w:t>
+      </w:r>
+      <w:proofErr w:type="spellStart"/>
       <w:r>
         <w:rPr>
           <w:rFonts w:ascii="Calibri" w:hAnsi="Calibri"/>
           <w:i/>
           <w:iCs/>
         </w:rPr>
+        <w:t>ElectricController.getTurnLightState</w:t>
+      </w:r>
+      <w:proofErr w:type="spellEnd"/>
+      <w:r>
+        <w:rPr>
+          <w:rFonts w:ascii="Calibri" w:hAnsi="Calibri"/>
+          <w:i/>
+          <w:iCs/>
+        </w:rPr>
         <w:t>(direction=left)”.</w:t>
       </w:r>
     </w:p>
@@ -4524,16 +5642,31 @@
         <w:rPr>
           <w:rFonts w:ascii="Calibri" w:hAnsi="Calibri"/>
         </w:rPr>
-        <w:t>set_turn_light_state</w:t>
-      </w:r>
-      <w:proofErr w:type="spellEnd"/>
-      <w:r>
-        <w:rPr>
-          <w:rFonts w:ascii="Calibri" w:hAnsi="Calibri"/>
-        </w:rPr>
-        <w:t>(direction=left, state=true/false)” for events. When an event arrives it will call the method on the hardware controllers “</w:t>
-      </w:r>
-      <w:proofErr w:type="spellStart"/>
+        <w:t>set_turn_light_</w:t>
+      </w:r>
+      <w:proofErr w:type="gramStart"/>
+      <w:r>
+        <w:rPr>
+          <w:rFonts w:ascii="Calibri" w:hAnsi="Calibri"/>
+        </w:rPr>
+        <w:t>state</w:t>
+      </w:r>
+      <w:proofErr w:type="spellEnd"/>
+      <w:r>
+        <w:rPr>
+          <w:rFonts w:ascii="Calibri" w:hAnsi="Calibri"/>
+        </w:rPr>
+        <w:t>(</w:t>
+      </w:r>
+      <w:proofErr w:type="gramEnd"/>
+      <w:r>
+        <w:rPr>
+          <w:rFonts w:ascii="Calibri" w:hAnsi="Calibri"/>
+        </w:rPr>
+        <w:t>direction=left, state=true/false)” for events. When an event arrives it will call the method on the hardware controllers “</w:t>
+      </w:r>
+      <w:proofErr w:type="spellStart"/>
+      <w:proofErr w:type="gramStart"/>
       <w:r>
         <w:rPr>
           <w:rFonts w:ascii="Calibri" w:hAnsi="Calibri"/>
@@ -4545,7 +5678,14 @@
         <w:rPr>
           <w:rFonts w:ascii="Calibri" w:hAnsi="Calibri"/>
         </w:rPr>
-        <w:t xml:space="preserve">(direction=left, state=true/false)”. Before exiting this method, it will get the state for the left turn </w:t>
+        <w:t>(</w:t>
+      </w:r>
+      <w:proofErr w:type="gramEnd"/>
+      <w:r>
+        <w:rPr>
+          <w:rFonts w:ascii="Calibri" w:hAnsi="Calibri"/>
+        </w:rPr>
+        <w:t xml:space="preserve">direction=left, state=true/false)”. Before exiting this method, it will get the state for the left turn </w:t>
       </w:r>
       <w:proofErr w:type="spellStart"/>
       <w:r>
@@ -4705,6 +5845,7 @@
         <w:t>” singleton will have a method “</w:t>
       </w:r>
       <w:proofErr w:type="spellStart"/>
+      <w:proofErr w:type="gramStart"/>
       <w:r>
         <w:rPr>
           <w:rFonts w:ascii="Calibri" w:hAnsi="Calibri"/>
@@ -4716,7 +5857,14 @@
         <w:rPr>
           <w:rFonts w:ascii="Calibri" w:hAnsi="Calibri"/>
         </w:rPr>
-        <w:t xml:space="preserve">(direction=left, state=true/false)” which receives commands from server only. </w:t>
+        <w:t>(</w:t>
+      </w:r>
+      <w:proofErr w:type="gramEnd"/>
+      <w:r>
+        <w:rPr>
+          <w:rFonts w:ascii="Calibri" w:hAnsi="Calibri"/>
+        </w:rPr>
+        <w:t xml:space="preserve">direction=left, state=true/false)” which receives commands from server only. </w:t>
       </w:r>
     </w:p>
     <w:p>
@@ -4802,7 +5950,21 @@
         <w:rPr>
           <w:rFonts w:ascii="Calibri" w:hAnsi="Calibri"/>
         </w:rPr>
-        <w:t xml:space="preserve"> the same content ([“left”]→true/false, [“right”]→true/false, [“neutral”]→true/false) with initial values to “false”.  Actually, the “</w:t>
+        <w:t xml:space="preserve"> the same content ([“left”</w:t>
+      </w:r>
+      <w:proofErr w:type="gramStart"/>
+      <w:r>
+        <w:rPr>
+          <w:rFonts w:ascii="Calibri" w:hAnsi="Calibri"/>
+        </w:rPr>
+        <w:t>]→</w:t>
+      </w:r>
+      <w:proofErr w:type="gramEnd"/>
+      <w:r>
+        <w:rPr>
+          <w:rFonts w:ascii="Calibri" w:hAnsi="Calibri"/>
+        </w:rPr>
+        <w:t>true/false, [“right”]→true/false, [“neutral”]→true/false) with initial values to “false”.  Actually, the “</w:t>
       </w:r>
       <w:proofErr w:type="spellStart"/>
       <w:r>
@@ -4863,6 +6025,7 @@
         <w:t>The method “</w:t>
       </w:r>
       <w:proofErr w:type="spellStart"/>
+      <w:proofErr w:type="gramStart"/>
       <w:r>
         <w:rPr>
           <w:rFonts w:ascii="Calibri" w:hAnsi="Calibri"/>
@@ -4874,7 +6037,14 @@
         <w:rPr>
           <w:rFonts w:ascii="Calibri" w:hAnsi="Calibri"/>
         </w:rPr>
-        <w:t>(direction=left, state=true/false)” will update (set every key to  “false” value and then set the new value to the key from the method’s parameter, example [“</w:t>
+        <w:t>(</w:t>
+      </w:r>
+      <w:proofErr w:type="gramEnd"/>
+      <w:r>
+        <w:rPr>
+          <w:rFonts w:ascii="Calibri" w:hAnsi="Calibri"/>
+        </w:rPr>
+        <w:t>direction=left, state=true/false)” will update (set every key to  “false” value and then set the new value to the key from the method’s parameter, example [“</w:t>
       </w:r>
       <w:proofErr w:type="spellStart"/>
       <w:r>
@@ -4949,6 +6119,7 @@
         <w:t xml:space="preserve">The “synchronized </w:t>
       </w:r>
       <w:proofErr w:type="spellStart"/>
+      <w:proofErr w:type="gramStart"/>
       <w:r>
         <w:rPr>
           <w:rFonts w:ascii="Calibri" w:hAnsi="Calibri"/>
@@ -4960,7 +6131,14 @@
         <w:rPr>
           <w:rFonts w:ascii="Calibri" w:hAnsi="Calibri"/>
         </w:rPr>
-        <w:t>()” will get every value from the “</w:t>
+        <w:t>(</w:t>
+      </w:r>
+      <w:proofErr w:type="gramEnd"/>
+      <w:r>
+        <w:rPr>
+          <w:rFonts w:ascii="Calibri" w:hAnsi="Calibri"/>
+        </w:rPr>
+        <w:t>)” will get every value from the “</w:t>
       </w:r>
       <w:proofErr w:type="spellStart"/>
       <w:r>
@@ -5059,7 +6237,7 @@
 </file>
 
 <file path=word/numbering.xml><?xml version="1.0" encoding="utf-8"?>
-<w:numbering xmlns:wpc="http://schemas.microsoft.com/office/word/2010/wordprocessingCanvas" xmlns:cx="http://schemas.microsoft.com/office/drawing/2014/chartex" xmlns:cx1="http://schemas.microsoft.com/office/drawing/2015/9/8/chartex" xmlns:cx2="http://schemas.microsoft.com/office/drawing/2015/10/21/chartex" xmlns:cx3="http://schemas.microsoft.com/office/drawing/2016/5/9/chartex" xmlns:cx4="http://schemas.microsoft.com/office/drawing/2016/5/10/chartex" xmlns:cx5="http://schemas.microsoft.com/office/drawing/2016/5/11/chartex" xmlns:cx6="http://schemas.microsoft.com/office/drawing/2016/5/12/chartex" xmlns:cx7="http://schemas.microsoft.com/office/drawing/2016/5/13/chartex" xmlns:cx8="http://schemas.microsoft.com/office/drawing/2016/5/14/chartex" xmlns:mc="http://schemas.openxmlformats.org/markup-compatibility/2006" xmlns:aink="http://schemas.microsoft.com/office/drawing/2016/ink" xmlns:am3d="http://schemas.microsoft.com/office/drawing/2017/model3d" xmlns:o="urn:schemas-microsoft-com:office:office" xmlns:r="http://schemas.openxmlformats.org/officeDocument/2006/relationships" xmlns:m="http://schemas.openxmlformats.org/officeDocument/2006/math" xmlns:v="urn:schemas-microsoft-com:vml" xmlns:wp14="http://schemas.microsoft.com/office/word/2010/wordprocessingDrawing" xmlns:wp="http://schemas.openxmlformats.org/drawingml/2006/wordprocessingDrawing" xmlns:w10="urn:schemas-microsoft-com:office:word" xmlns:w="http://schemas.openxmlformats.org/wordprocessingml/2006/main" xmlns:w14="http://schemas.microsoft.com/office/word/2010/wordml" xmlns:w15="http://schemas.microsoft.com/office/word/2012/wordml" xmlns:w16cid="http://schemas.microsoft.com/office/word/2016/wordml/cid" xmlns:w16se="http://schemas.microsoft.com/office/word/2015/wordml/symex" xmlns:wpg="http://schemas.microsoft.com/office/word/2010/wordprocessingGroup" xmlns:wpi="http://schemas.microsoft.com/office/word/2010/wordprocessingInk" xmlns:wne="http://schemas.microsoft.com/office/word/2006/wordml" xmlns:wps="http://schemas.microsoft.com/office/word/2010/wordprocessingShape" mc:Ignorable="w14 w15 w16se w16cid wp14">
+<w:numbering xmlns:wpc="http://schemas.microsoft.com/office/word/2010/wordprocessingCanvas" xmlns:cx="http://schemas.microsoft.com/office/drawing/2014/chartex" xmlns:cx1="http://schemas.microsoft.com/office/drawing/2015/9/8/chartex" xmlns:mc="http://schemas.openxmlformats.org/markup-compatibility/2006" xmlns:o="urn:schemas-microsoft-com:office:office" xmlns:r="http://schemas.openxmlformats.org/officeDocument/2006/relationships" xmlns:m="http://schemas.openxmlformats.org/officeDocument/2006/math" xmlns:v="urn:schemas-microsoft-com:vml" xmlns:wp14="http://schemas.microsoft.com/office/word/2010/wordprocessingDrawing" xmlns:wp="http://schemas.openxmlformats.org/drawingml/2006/wordprocessingDrawing" xmlns:w10="urn:schemas-microsoft-com:office:word" xmlns:w="http://schemas.openxmlformats.org/wordprocessingml/2006/main" xmlns:w14="http://schemas.microsoft.com/office/word/2010/wordml" xmlns:w15="http://schemas.microsoft.com/office/word/2012/wordml" xmlns:w16se="http://schemas.microsoft.com/office/word/2015/wordml/symex" xmlns:wpg="http://schemas.microsoft.com/office/word/2010/wordprocessingGroup" xmlns:wpi="http://schemas.microsoft.com/office/word/2010/wordprocessingInk" xmlns:wne="http://schemas.microsoft.com/office/word/2006/wordml" xmlns:wps="http://schemas.microsoft.com/office/word/2010/wordprocessingShape" mc:Ignorable="w14 w15 w16se wp14">
   <w:abstractNum w:abstractNumId="0" w15:restartNumberingAfterBreak="0">
     <w:nsid w:val="0AE0710C"/>
     <w:multiLevelType w:val="multilevel"/>
@@ -5524,7 +6702,7 @@
 </file>
 
 <file path=word/styles.xml><?xml version="1.0" encoding="utf-8"?>
-<w:styles xmlns:mc="http://schemas.openxmlformats.org/markup-compatibility/2006" xmlns:r="http://schemas.openxmlformats.org/officeDocument/2006/relationships" xmlns:w="http://schemas.openxmlformats.org/wordprocessingml/2006/main" xmlns:w14="http://schemas.microsoft.com/office/word/2010/wordml" xmlns:w15="http://schemas.microsoft.com/office/word/2012/wordml" xmlns:w16cid="http://schemas.microsoft.com/office/word/2016/wordml/cid" xmlns:w16se="http://schemas.microsoft.com/office/word/2015/wordml/symex" mc:Ignorable="w14 w15 w16se w16cid">
+<w:styles xmlns:mc="http://schemas.openxmlformats.org/markup-compatibility/2006" xmlns:r="http://schemas.openxmlformats.org/officeDocument/2006/relationships" xmlns:w="http://schemas.openxmlformats.org/wordprocessingml/2006/main" xmlns:w14="http://schemas.microsoft.com/office/word/2010/wordml" xmlns:w15="http://schemas.microsoft.com/office/word/2012/wordml" xmlns:w16se="http://schemas.microsoft.com/office/word/2015/wordml/symex" mc:Ignorable="w14 w15 w16se">
   <w:docDefaults>
     <w:rPrDefault>
       <w:rPr>
@@ -5535,7 +6713,7 @@
     </w:rPrDefault>
     <w:pPrDefault/>
   </w:docDefaults>
-  <w:latentStyles w:defLockedState="0" w:defUIPriority="99" w:defSemiHidden="0" w:defUnhideWhenUsed="0" w:defQFormat="0" w:count="375">
+  <w:latentStyles w:defLockedState="0" w:defUIPriority="99" w:defSemiHidden="0" w:defUnhideWhenUsed="0" w:defQFormat="0" w:count="371">
     <w:lsdException w:name="Normal" w:uiPriority="0" w:qFormat="1"/>
     <w:lsdException w:name="heading 1" w:uiPriority="9" w:qFormat="1"/>
     <w:lsdException w:name="heading 2" w:semiHidden="1" w:uiPriority="9" w:unhideWhenUsed="1" w:qFormat="1"/>
@@ -5907,10 +7085,6 @@
     <w:lsdException w:name="List Table 5 Dark Accent 6" w:uiPriority="50"/>
     <w:lsdException w:name="List Table 6 Colorful Accent 6" w:uiPriority="51"/>
     <w:lsdException w:name="List Table 7 Colorful Accent 6" w:uiPriority="52"/>
-    <w:lsdException w:name="Mention" w:semiHidden="1" w:unhideWhenUsed="1"/>
-    <w:lsdException w:name="Smart Hyperlink" w:semiHidden="1" w:unhideWhenUsed="1"/>
-    <w:lsdException w:name="Hashtag" w:semiHidden="1" w:unhideWhenUsed="1"/>
-    <w:lsdException w:name="Unresolved Mention" w:semiHidden="1" w:unhideWhenUsed="1"/>
   </w:latentStyles>
   <w:style w:type="paragraph" w:default="1" w:styleId="Normal">
     <w:name w:val="Normal"/>

</xml_diff>

<commit_message>
Implement server reverse direction
</commit_message>
<xml_diff>
--- a/assets/guide.docx
+++ b/assets/guide.docx
@@ -669,15 +669,7 @@
       </w:r>
       <w:proofErr w:type="spellEnd"/>
       <w:r>
-        <w:t xml:space="preserve">” will inherit from “Engine” will be singleton </w:t>
-      </w:r>
-      <w:proofErr w:type="gramStart"/>
-      <w:r>
-        <w:t>class</w:t>
-      </w:r>
-      <w:proofErr w:type="gramEnd"/>
-      <w:r>
-        <w:t>. Here will discuss “</w:t>
+        <w:t>” will inherit from “Engine” will be singleton class. Here will discuss “</w:t>
       </w:r>
       <w:proofErr w:type="gramStart"/>
       <w:r>
@@ -2267,8 +2259,6 @@
         </w:rPr>
         <w:t xml:space="preserve"> (Almost)</w:t>
       </w:r>
-      <w:bookmarkStart w:id="3" w:name="_GoBack"/>
-      <w:bookmarkEnd w:id="3"/>
     </w:p>
     <w:p>
       <w:pPr>
@@ -4385,6 +4375,564 @@
         <w:ind w:left="0" w:firstLine="0"/>
         <w:jc w:val="both"/>
         <w:rPr>
+          <w:rFonts w:asciiTheme="majorHAnsi" w:hAnsiTheme="majorHAnsi" w:cstheme="majorHAnsi"/>
+          <w:color w:val="007826"/>
+        </w:rPr>
+      </w:pPr>
+      <w:r>
+        <w:rPr>
+          <w:rFonts w:asciiTheme="majorHAnsi" w:hAnsiTheme="majorHAnsi" w:cstheme="majorHAnsi"/>
+          <w:color w:val="007826"/>
+        </w:rPr>
+        <w:t>Reverse</w:t>
+      </w:r>
+    </w:p>
+    <w:p>
+      <w:pPr>
+        <w:pStyle w:val="Heading2"/>
+        <w:numPr>
+          <w:ilvl w:val="1"/>
+          <w:numId w:val="2"/>
+        </w:numPr>
+        <w:spacing w:line="276" w:lineRule="auto"/>
+        <w:ind w:left="0" w:firstLine="0"/>
+        <w:jc w:val="both"/>
+        <w:rPr>
+          <w:rFonts w:asciiTheme="majorHAnsi" w:hAnsiTheme="majorHAnsi" w:cstheme="majorHAnsi"/>
+          <w:b w:val="0"/>
+          <w:color w:val="007826"/>
+          <w:sz w:val="28"/>
+          <w:szCs w:val="28"/>
+        </w:rPr>
+      </w:pPr>
+      <w:r>
+        <w:rPr>
+          <w:rFonts w:ascii="Calibri" w:hAnsi="Calibri"/>
+          <w:b w:val="0"/>
+          <w:color w:val="007826"/>
+          <w:sz w:val="28"/>
+          <w:szCs w:val="28"/>
+        </w:rPr>
+        <w:t>Client</w:t>
+      </w:r>
+    </w:p>
+    <w:p>
+      <w:pPr>
+        <w:pStyle w:val="Heading2"/>
+        <w:numPr>
+          <w:ilvl w:val="1"/>
+          <w:numId w:val="2"/>
+        </w:numPr>
+        <w:spacing w:line="276" w:lineRule="auto"/>
+        <w:ind w:left="0" w:firstLine="0"/>
+        <w:jc w:val="both"/>
+        <w:rPr>
+          <w:rFonts w:asciiTheme="majorHAnsi" w:hAnsiTheme="majorHAnsi" w:cstheme="majorHAnsi"/>
+          <w:b w:val="0"/>
+          <w:color w:val="007826"/>
+          <w:sz w:val="28"/>
+          <w:szCs w:val="28"/>
+        </w:rPr>
+      </w:pPr>
+      <w:r>
+        <w:rPr>
+          <w:rFonts w:ascii="Calibri" w:hAnsi="Calibri"/>
+          <w:b w:val="0"/>
+          <w:sz w:val="24"/>
+        </w:rPr>
+        <w:t>When the user clicks the reverse “</w:t>
+      </w:r>
+      <w:proofErr w:type="spellStart"/>
+      <w:proofErr w:type="gramStart"/>
+      <w:r>
+        <w:rPr>
+          <w:rFonts w:ascii="Calibri" w:hAnsi="Calibri"/>
+          <w:b w:val="0"/>
+          <w:sz w:val="24"/>
+        </w:rPr>
+        <w:t>ImageView</w:t>
+      </w:r>
+      <w:proofErr w:type="spellEnd"/>
+      <w:r>
+        <w:rPr>
+          <w:rFonts w:ascii="Calibri" w:hAnsi="Calibri"/>
+          <w:b w:val="0"/>
+          <w:sz w:val="24"/>
+        </w:rPr>
+        <w:t>”</w:t>
+      </w:r>
+      <w:proofErr w:type="gramEnd"/>
+      <w:r>
+        <w:rPr>
+          <w:rFonts w:ascii="Calibri" w:hAnsi="Calibri"/>
+          <w:b w:val="0"/>
+          <w:sz w:val="24"/>
+        </w:rPr>
+        <w:t xml:space="preserve"> a “Boolean” variable will change state. This variable will change the “action” parameter at </w:t>
+      </w:r>
+      <w:proofErr w:type="gramStart"/>
+      <w:r>
+        <w:rPr>
+          <w:rFonts w:ascii="Calibri" w:hAnsi="Calibri"/>
+          <w:b w:val="0"/>
+          <w:sz w:val="24"/>
+        </w:rPr>
+        <w:t xml:space="preserve">function  </w:t>
+      </w:r>
+      <w:r>
+        <w:rPr>
+          <w:rFonts w:ascii="Calibri" w:hAnsi="Calibri"/>
+          <w:b w:val="0"/>
+          <w:sz w:val="24"/>
+        </w:rPr>
+        <w:lastRenderedPageBreak/>
+        <w:t>“</w:t>
+      </w:r>
+      <w:proofErr w:type="gramEnd"/>
+      <w:r>
+        <w:rPr>
+          <w:rFonts w:ascii="Calibri" w:hAnsi="Calibri"/>
+          <w:b w:val="0"/>
+          <w:sz w:val="24"/>
+        </w:rPr>
+        <w:t xml:space="preserve">ThrottleBrakeSystem.set_throttle_brake_system(id=incremental_int, </w:t>
+      </w:r>
+      <w:bookmarkStart w:id="3" w:name="_GoBack"/>
+      <w:bookmarkEnd w:id="3"/>
+      <w:r>
+        <w:rPr>
+          <w:rFonts w:ascii="Calibri" w:hAnsi="Calibri"/>
+          <w:b w:val="0"/>
+          <w:sz w:val="24"/>
+        </w:rPr>
+        <w:t>action=ACTION_</w:t>
+      </w:r>
+      <w:r>
+        <w:rPr>
+          <w:rFonts w:ascii="Calibri" w:hAnsi="Calibri"/>
+          <w:b w:val="0"/>
+          <w:sz w:val="24"/>
+        </w:rPr>
+        <w:t>FORWARD/ACTION_BACKWARD</w:t>
+      </w:r>
+      <w:r>
+        <w:rPr>
+          <w:rFonts w:ascii="Calibri" w:hAnsi="Calibri"/>
+          <w:b w:val="0"/>
+          <w:sz w:val="24"/>
+        </w:rPr>
+        <w:t>, value=</w:t>
+      </w:r>
+      <w:proofErr w:type="spellStart"/>
+      <w:r>
+        <w:rPr>
+          <w:rFonts w:ascii="Calibri" w:hAnsi="Calibri"/>
+          <w:b w:val="0"/>
+          <w:sz w:val="24"/>
+        </w:rPr>
+        <w:t>seekbar_value</w:t>
+      </w:r>
+      <w:proofErr w:type="spellEnd"/>
+      <w:r>
+        <w:rPr>
+          <w:rFonts w:ascii="Calibri" w:hAnsi="Calibri"/>
+          <w:b w:val="0"/>
+          <w:sz w:val="24"/>
+        </w:rPr>
+        <w:t>)”</w:t>
+      </w:r>
+      <w:r>
+        <w:rPr>
+          <w:rFonts w:ascii="Calibri" w:hAnsi="Calibri"/>
+          <w:b w:val="0"/>
+          <w:sz w:val="24"/>
+        </w:rPr>
+        <w:t>.</w:t>
+      </w:r>
+    </w:p>
+    <w:p>
+      <w:pPr>
+        <w:pStyle w:val="Heading2"/>
+        <w:numPr>
+          <w:ilvl w:val="1"/>
+          <w:numId w:val="2"/>
+        </w:numPr>
+        <w:spacing w:line="276" w:lineRule="auto"/>
+        <w:ind w:left="0" w:firstLine="0"/>
+        <w:jc w:val="both"/>
+        <w:rPr>
+          <w:rFonts w:asciiTheme="majorHAnsi" w:hAnsiTheme="majorHAnsi" w:cstheme="majorHAnsi"/>
+          <w:b w:val="0"/>
+          <w:color w:val="007826"/>
+          <w:sz w:val="28"/>
+          <w:szCs w:val="28"/>
+        </w:rPr>
+      </w:pPr>
+      <w:proofErr w:type="gramStart"/>
+      <w:r>
+        <w:rPr>
+          <w:rFonts w:ascii="Calibri" w:hAnsi="Calibri"/>
+          <w:b w:val="0"/>
+          <w:sz w:val="24"/>
+        </w:rPr>
+        <w:t>Also</w:t>
+      </w:r>
+      <w:proofErr w:type="gramEnd"/>
+      <w:r>
+        <w:rPr>
+          <w:rFonts w:ascii="Calibri" w:hAnsi="Calibri"/>
+          <w:b w:val="0"/>
+          <w:sz w:val="24"/>
+        </w:rPr>
+        <w:t>, the “</w:t>
+      </w:r>
+      <w:proofErr w:type="spellStart"/>
+      <w:r>
+        <w:rPr>
+          <w:rFonts w:ascii="Calibri" w:hAnsi="Calibri"/>
+          <w:b w:val="0"/>
+          <w:sz w:val="24"/>
+        </w:rPr>
+        <w:t>ImageView</w:t>
+      </w:r>
+      <w:proofErr w:type="spellEnd"/>
+      <w:r>
+        <w:rPr>
+          <w:rFonts w:ascii="Calibri" w:hAnsi="Calibri"/>
+          <w:b w:val="0"/>
+          <w:sz w:val="24"/>
+        </w:rPr>
+        <w:t>” will be activated or deactivated according to the state of a local variable. The server will know when car is moving backward and not when the car is going to move backward in the next throttle action. The default state for this “</w:t>
+      </w:r>
+      <w:proofErr w:type="spellStart"/>
+      <w:r>
+        <w:rPr>
+          <w:rFonts w:ascii="Calibri" w:hAnsi="Calibri"/>
+          <w:b w:val="0"/>
+          <w:sz w:val="24"/>
+        </w:rPr>
+        <w:t>ImageView</w:t>
+      </w:r>
+      <w:proofErr w:type="spellEnd"/>
+      <w:r>
+        <w:rPr>
+          <w:rFonts w:ascii="Calibri" w:hAnsi="Calibri"/>
+          <w:b w:val="0"/>
+          <w:sz w:val="24"/>
+        </w:rPr>
+        <w:t>” will be false (means not backward).</w:t>
+      </w:r>
+    </w:p>
+    <w:p>
+      <w:pPr>
+        <w:pStyle w:val="Heading2"/>
+        <w:numPr>
+          <w:ilvl w:val="1"/>
+          <w:numId w:val="2"/>
+        </w:numPr>
+        <w:spacing w:line="276" w:lineRule="auto"/>
+        <w:ind w:left="0" w:firstLine="0"/>
+        <w:jc w:val="both"/>
+        <w:rPr>
+          <w:rFonts w:asciiTheme="majorHAnsi" w:hAnsiTheme="majorHAnsi" w:cstheme="majorHAnsi"/>
+          <w:b w:val="0"/>
+          <w:color w:val="007826"/>
+          <w:sz w:val="28"/>
+          <w:szCs w:val="28"/>
+        </w:rPr>
+      </w:pPr>
+      <w:r>
+        <w:rPr>
+          <w:rFonts w:ascii="Calibri" w:hAnsi="Calibri"/>
+          <w:b w:val="0"/>
+          <w:sz w:val="24"/>
+        </w:rPr>
+        <w:t>The reverse “</w:t>
+      </w:r>
+      <w:proofErr w:type="spellStart"/>
+      <w:r>
+        <w:rPr>
+          <w:rFonts w:ascii="Calibri" w:hAnsi="Calibri"/>
+          <w:b w:val="0"/>
+          <w:sz w:val="24"/>
+        </w:rPr>
+        <w:t>ImageView</w:t>
+      </w:r>
+      <w:proofErr w:type="spellEnd"/>
+      <w:r>
+        <w:rPr>
+          <w:rFonts w:ascii="Calibri" w:hAnsi="Calibri"/>
+          <w:b w:val="0"/>
+          <w:sz w:val="24"/>
+        </w:rPr>
+        <w:t xml:space="preserve">” affects the motion but the </w:t>
+      </w:r>
+      <w:proofErr w:type="gramStart"/>
+      <w:r>
+        <w:rPr>
+          <w:rFonts w:ascii="Calibri" w:hAnsi="Calibri"/>
+          <w:b w:val="0"/>
+          <w:sz w:val="24"/>
+        </w:rPr>
+        <w:t>“</w:t>
+      </w:r>
+      <w:proofErr w:type="spellStart"/>
+      <w:r>
+        <w:rPr>
+          <w:rFonts w:ascii="Calibri" w:hAnsi="Calibri"/>
+          <w:b w:val="0"/>
+          <w:sz w:val="24"/>
+        </w:rPr>
+        <w:t>ImageView</w:t>
+      </w:r>
+      <w:proofErr w:type="spellEnd"/>
+      <w:r>
+        <w:rPr>
+          <w:rFonts w:ascii="Calibri" w:hAnsi="Calibri"/>
+          <w:b w:val="0"/>
+          <w:sz w:val="24"/>
+        </w:rPr>
+        <w:t>” itself is not affected by the motion UI items</w:t>
+      </w:r>
+      <w:proofErr w:type="gramEnd"/>
+      <w:r>
+        <w:rPr>
+          <w:rFonts w:ascii="Calibri" w:hAnsi="Calibri"/>
+          <w:b w:val="0"/>
+          <w:sz w:val="24"/>
+        </w:rPr>
+        <w:t>. So, this “</w:t>
+      </w:r>
+      <w:proofErr w:type="spellStart"/>
+      <w:r>
+        <w:rPr>
+          <w:rFonts w:ascii="Calibri" w:hAnsi="Calibri"/>
+          <w:b w:val="0"/>
+          <w:sz w:val="24"/>
+        </w:rPr>
+        <w:t>ImageView</w:t>
+      </w:r>
+      <w:proofErr w:type="spellEnd"/>
+      <w:r>
+        <w:rPr>
+          <w:rFonts w:ascii="Calibri" w:hAnsi="Calibri"/>
+          <w:b w:val="0"/>
+          <w:sz w:val="24"/>
+        </w:rPr>
+        <w:t>” changes it’s state from function “</w:t>
+      </w:r>
+      <w:r>
+        <w:rPr>
+          <w:rFonts w:ascii="Calibri" w:hAnsi="Calibri"/>
+          <w:b w:val="0"/>
+          <w:sz w:val="24"/>
+        </w:rPr>
+        <w:t>“</w:t>
+      </w:r>
+      <w:proofErr w:type="spellStart"/>
+      <w:proofErr w:type="gramStart"/>
+      <w:r>
+        <w:rPr>
+          <w:rFonts w:ascii="Calibri" w:hAnsi="Calibri"/>
+          <w:b w:val="0"/>
+          <w:sz w:val="24"/>
+        </w:rPr>
+        <w:t>changeMotionInteractiveIconsStatus</w:t>
+      </w:r>
+      <w:proofErr w:type="spellEnd"/>
+      <w:r>
+        <w:rPr>
+          <w:rFonts w:ascii="Calibri" w:hAnsi="Calibri"/>
+          <w:b w:val="0"/>
+          <w:sz w:val="24"/>
+        </w:rPr>
+        <w:t>(</w:t>
+      </w:r>
+      <w:proofErr w:type="gramEnd"/>
+      <w:r>
+        <w:rPr>
+          <w:rFonts w:ascii="Calibri" w:hAnsi="Calibri"/>
+          <w:b w:val="0"/>
+          <w:sz w:val="24"/>
+        </w:rPr>
+        <w:t>)”</w:t>
+      </w:r>
+      <w:r>
+        <w:rPr>
+          <w:rFonts w:ascii="Calibri" w:hAnsi="Calibri"/>
+          <w:b w:val="0"/>
+          <w:sz w:val="24"/>
+        </w:rPr>
+        <w:t>.</w:t>
+      </w:r>
+    </w:p>
+    <w:p>
+      <w:pPr>
+        <w:pStyle w:val="Heading2"/>
+        <w:numPr>
+          <w:ilvl w:val="1"/>
+          <w:numId w:val="2"/>
+        </w:numPr>
+        <w:spacing w:line="276" w:lineRule="auto"/>
+        <w:ind w:left="0" w:firstLine="0"/>
+        <w:jc w:val="both"/>
+        <w:rPr>
+          <w:rFonts w:asciiTheme="majorHAnsi" w:hAnsiTheme="majorHAnsi" w:cstheme="majorHAnsi"/>
+          <w:b w:val="0"/>
+          <w:color w:val="007826"/>
+          <w:sz w:val="28"/>
+          <w:szCs w:val="28"/>
+        </w:rPr>
+      </w:pPr>
+      <w:r>
+        <w:rPr>
+          <w:rFonts w:ascii="Calibri" w:hAnsi="Calibri"/>
+          <w:b w:val="0"/>
+          <w:color w:val="007826"/>
+          <w:sz w:val="28"/>
+          <w:szCs w:val="28"/>
+        </w:rPr>
+        <w:t>Server</w:t>
+      </w:r>
+    </w:p>
+    <w:p>
+      <w:pPr>
+        <w:pStyle w:val="Heading2"/>
+        <w:numPr>
+          <w:ilvl w:val="1"/>
+          <w:numId w:val="2"/>
+        </w:numPr>
+        <w:spacing w:line="276" w:lineRule="auto"/>
+        <w:ind w:left="0" w:firstLine="0"/>
+        <w:jc w:val="both"/>
+        <w:rPr>
+          <w:rFonts w:asciiTheme="majorHAnsi" w:hAnsiTheme="majorHAnsi" w:cstheme="majorHAnsi"/>
+          <w:b w:val="0"/>
+          <w:color w:val="007826"/>
+          <w:sz w:val="28"/>
+          <w:szCs w:val="28"/>
+        </w:rPr>
+      </w:pPr>
+      <w:r>
+        <w:rPr>
+          <w:rFonts w:ascii="Calibri" w:hAnsi="Calibri"/>
+          <w:b w:val="0"/>
+          <w:sz w:val="24"/>
+        </w:rPr>
+        <w:t xml:space="preserve">According to previous implementation </w:t>
+      </w:r>
+      <w:proofErr w:type="gramStart"/>
+      <w:r>
+        <w:rPr>
+          <w:rFonts w:ascii="Calibri" w:hAnsi="Calibri"/>
+          <w:b w:val="0"/>
+          <w:sz w:val="24"/>
+        </w:rPr>
+        <w:t>designs</w:t>
+      </w:r>
+      <w:proofErr w:type="gramEnd"/>
+      <w:r>
+        <w:rPr>
+          <w:rFonts w:ascii="Calibri" w:hAnsi="Calibri"/>
+          <w:b w:val="0"/>
+          <w:sz w:val="24"/>
+        </w:rPr>
+        <w:t xml:space="preserve"> this needs nothing more to work</w:t>
+      </w:r>
+      <w:r>
+        <w:rPr>
+          <w:rFonts w:ascii="Calibri" w:hAnsi="Calibri"/>
+          <w:b w:val="0"/>
+          <w:sz w:val="24"/>
+        </w:rPr>
+        <w:t>.</w:t>
+      </w:r>
+    </w:p>
+    <w:p>
+      <w:pPr>
+        <w:pStyle w:val="Heading2"/>
+        <w:numPr>
+          <w:ilvl w:val="1"/>
+          <w:numId w:val="2"/>
+        </w:numPr>
+        <w:spacing w:line="276" w:lineRule="auto"/>
+        <w:ind w:left="0" w:firstLine="0"/>
+        <w:jc w:val="both"/>
+        <w:rPr>
+          <w:rFonts w:asciiTheme="majorHAnsi" w:hAnsiTheme="majorHAnsi" w:cstheme="majorHAnsi"/>
+          <w:color w:val="007826"/>
+        </w:rPr>
+      </w:pPr>
+      <w:r>
+        <w:rPr>
+          <w:rFonts w:ascii="Calibri" w:hAnsi="Calibri"/>
+          <w:b w:val="0"/>
+          <w:color w:val="007826"/>
+          <w:sz w:val="28"/>
+          <w:szCs w:val="28"/>
+        </w:rPr>
+        <w:t>Hardware</w:t>
+      </w:r>
+    </w:p>
+    <w:p>
+      <w:pPr>
+        <w:pStyle w:val="Heading2"/>
+        <w:numPr>
+          <w:ilvl w:val="1"/>
+          <w:numId w:val="2"/>
+        </w:numPr>
+        <w:spacing w:line="276" w:lineRule="auto"/>
+        <w:ind w:left="0" w:firstLine="0"/>
+        <w:jc w:val="both"/>
+        <w:rPr>
+          <w:rFonts w:asciiTheme="majorHAnsi" w:hAnsiTheme="majorHAnsi" w:cstheme="majorHAnsi"/>
+          <w:color w:val="007826"/>
+        </w:rPr>
+      </w:pPr>
+      <w:r>
+        <w:rPr>
+          <w:rFonts w:ascii="Calibri" w:hAnsi="Calibri"/>
+          <w:b w:val="0"/>
+          <w:sz w:val="24"/>
+        </w:rPr>
+        <w:t>TODO</w:t>
+      </w:r>
+      <w:r>
+        <w:rPr>
+          <w:rFonts w:ascii="Calibri" w:hAnsi="Calibri"/>
+          <w:b w:val="0"/>
+          <w:sz w:val="24"/>
+        </w:rPr>
+        <w:t>.</w:t>
+      </w:r>
+    </w:p>
+    <w:p>
+      <w:pPr>
+        <w:pStyle w:val="Heading2"/>
+        <w:numPr>
+          <w:ilvl w:val="1"/>
+          <w:numId w:val="2"/>
+        </w:numPr>
+        <w:spacing w:line="276" w:lineRule="auto"/>
+        <w:ind w:left="0" w:firstLine="0"/>
+        <w:jc w:val="both"/>
+        <w:rPr>
+          <w:rFonts w:asciiTheme="majorHAnsi" w:hAnsiTheme="majorHAnsi" w:cstheme="majorHAnsi"/>
+          <w:color w:val="007826"/>
+        </w:rPr>
+      </w:pPr>
+    </w:p>
+    <w:p>
+      <w:pPr>
+        <w:pStyle w:val="Heading2"/>
+        <w:numPr>
+          <w:ilvl w:val="1"/>
+          <w:numId w:val="2"/>
+        </w:numPr>
+        <w:spacing w:line="276" w:lineRule="auto"/>
+        <w:ind w:left="0" w:firstLine="0"/>
+        <w:jc w:val="both"/>
+        <w:rPr>
           <w:rFonts w:hint="eastAsia"/>
           <w:color w:val="007826"/>
         </w:rPr>
@@ -4523,7 +5071,6 @@
         <w:rPr>
           <w:rFonts w:ascii="Calibri" w:hAnsi="Calibri"/>
         </w:rPr>
-        <w:lastRenderedPageBreak/>
         <w:t>The client will call server's function «</w:t>
       </w:r>
       <w:proofErr w:type="spellStart"/>
@@ -5141,6 +5688,7 @@
           <w:rFonts w:ascii="Calibri" w:hAnsi="Calibri"/>
           <w:color w:val="007826"/>
         </w:rPr>
+        <w:lastRenderedPageBreak/>
         <w:t>Hardware</w:t>
       </w:r>
     </w:p>
@@ -5602,14 +6150,7 @@
         <w:rPr>
           <w:rFonts w:ascii="Calibri" w:hAnsi="Calibri"/>
         </w:rPr>
-        <w:t xml:space="preserve">direction=left, state=true/false” in server always returns a state from the hardware controllers </w:t>
-      </w:r>
-      <w:r>
-        <w:rPr>
-          <w:rFonts w:ascii="Calibri" w:hAnsi="Calibri"/>
-        </w:rPr>
-        <w:lastRenderedPageBreak/>
-        <w:t>“</w:t>
+        <w:t>direction=left, state=true/false” in server always returns a state from the hardware controllers “</w:t>
       </w:r>
       <w:proofErr w:type="spellStart"/>
       <w:r>
@@ -5923,7 +6464,14 @@
         <w:rPr>
           <w:rFonts w:ascii="Calibri" w:hAnsi="Calibri"/>
         </w:rPr>
-        <w:t>This way I ensure that the state (true/false) has reached the hardware controllers and I get the state (true/false) from hardware controllers too. If, for any case, the left turn light will not turn on and the state has successfully reached the hardware controller it would be a hardware issue (controller software or the real hardware).</w:t>
+        <w:t xml:space="preserve">This way I ensure that the state (true/false) has reached the hardware controllers and I get the state (true/false) from hardware controllers too. If, for any case, the left turn light will not turn on and </w:t>
+      </w:r>
+      <w:r>
+        <w:rPr>
+          <w:rFonts w:ascii="Calibri" w:hAnsi="Calibri"/>
+        </w:rPr>
+        <w:lastRenderedPageBreak/>
+        <w:t>the state has successfully reached the hardware controller it would be a hardware issue (controller software or the real hardware).</w:t>
       </w:r>
     </w:p>
     <w:p>
@@ -7276,7 +7824,6 @@
   <w:style w:type="character" w:default="1" w:styleId="DefaultParagraphFont">
     <w:name w:val="Default Paragraph Font"/>
     <w:uiPriority w:val="1"/>
-    <w:semiHidden/>
     <w:unhideWhenUsed/>
   </w:style>
   <w:style w:type="table" w:default="1" w:styleId="TableNormal">

</xml_diff>